<commit_message>
updated GDD, removed prototype assets
</commit_message>
<xml_diff>
--- a/Documents/Game Design Document.docx
+++ b/Documents/Game Design Document.docx
@@ -262,6 +262,12 @@
     </w:p>
     <w:sdt>
       <w:sdtPr>
+        <w:rPr>
+          <w:rFonts w:asciiTheme="minorHAnsi" w:eastAsiaTheme="minorHAnsi" w:hAnsiTheme="minorHAnsi" w:cstheme="minorBidi"/>
+          <w:color w:val="auto"/>
+          <w:sz w:val="22"/>
+          <w:szCs w:val="22"/>
+        </w:rPr>
         <w:id w:val="1165368755"/>
         <w:docPartObj>
           <w:docPartGallery w:val="Table of Contents"/>
@@ -270,13 +276,9 @@
       </w:sdtPr>
       <w:sdtEndPr>
         <w:rPr>
-          <w:rFonts w:asciiTheme="minorHAnsi" w:eastAsiaTheme="minorHAnsi" w:hAnsiTheme="minorHAnsi" w:cstheme="minorBidi"/>
           <w:b/>
           <w:bCs/>
           <w:noProof/>
-          <w:color w:val="auto"/>
-          <w:sz w:val="22"/>
-          <w:szCs w:val="22"/>
         </w:rPr>
       </w:sdtEndPr>
       <w:sdtContent>
@@ -289,6 +291,17 @@
           </w:r>
         </w:p>
         <w:p>
+          <w:pPr>
+            <w:pStyle w:val="TOC1"/>
+            <w:tabs>
+              <w:tab w:val="left" w:pos="440"/>
+              <w:tab w:val="right" w:leader="dot" w:pos="9350"/>
+            </w:tabs>
+            <w:rPr>
+              <w:rFonts w:eastAsiaTheme="minorEastAsia"/>
+              <w:noProof/>
+            </w:rPr>
+          </w:pPr>
           <w:r>
             <w:fldChar w:fldCharType="begin"/>
           </w:r>
@@ -298,14 +311,1927 @@
           <w:r>
             <w:fldChar w:fldCharType="separate"/>
           </w:r>
-          <w:r>
+          <w:hyperlink w:anchor="_Toc129941489" w:history="1">
+            <w:r>
+              <w:rPr>
+                <w:rStyle w:val="Hyperlink"/>
+                <w:b/>
+                <w:bCs/>
+                <w:noProof/>
+              </w:rPr>
+              <w:t>1.</w:t>
+            </w:r>
+            <w:r>
+              <w:rPr>
+                <w:rFonts w:eastAsiaTheme="minorEastAsia"/>
+                <w:noProof/>
+              </w:rPr>
+              <w:tab/>
+            </w:r>
+            <w:r>
+              <w:rPr>
+                <w:rStyle w:val="Hyperlink"/>
+                <w:b/>
+                <w:bCs/>
+                <w:noProof/>
+              </w:rPr>
+              <w:t>Introduction</w:t>
+            </w:r>
+            <w:r>
+              <w:rPr>
+                <w:noProof/>
+                <w:webHidden/>
+              </w:rPr>
+              <w:tab/>
+            </w:r>
+            <w:r>
+              <w:rPr>
+                <w:noProof/>
+                <w:webHidden/>
+              </w:rPr>
+              <w:fldChar w:fldCharType="begin"/>
+            </w:r>
+            <w:r>
+              <w:rPr>
+                <w:noProof/>
+                <w:webHidden/>
+              </w:rPr>
+              <w:instrText xml:space="preserve"> PAGEREF _Toc129941489 \h </w:instrText>
+            </w:r>
+            <w:r>
+              <w:rPr>
+                <w:noProof/>
+                <w:webHidden/>
+              </w:rPr>
+            </w:r>
+            <w:r>
+              <w:rPr>
+                <w:noProof/>
+                <w:webHidden/>
+              </w:rPr>
+              <w:fldChar w:fldCharType="separate"/>
+            </w:r>
+            <w:r>
+              <w:rPr>
+                <w:noProof/>
+                <w:webHidden/>
+              </w:rPr>
+              <w:t>4</w:t>
+            </w:r>
+            <w:r>
+              <w:rPr>
+                <w:noProof/>
+                <w:webHidden/>
+              </w:rPr>
+              <w:fldChar w:fldCharType="end"/>
+            </w:r>
+          </w:hyperlink>
+        </w:p>
+        <w:p>
+          <w:pPr>
+            <w:pStyle w:val="TOC2"/>
+            <w:tabs>
+              <w:tab w:val="left" w:pos="880"/>
+              <w:tab w:val="right" w:leader="dot" w:pos="9350"/>
+            </w:tabs>
             <w:rPr>
-              <w:b/>
-              <w:bCs/>
+              <w:rFonts w:eastAsiaTheme="minorEastAsia"/>
               <w:noProof/>
             </w:rPr>
-            <w:t>No table of contents entries found.</w:t>
-          </w:r>
+          </w:pPr>
+          <w:hyperlink w:anchor="_Toc129941490" w:history="1">
+            <w:r>
+              <w:rPr>
+                <w:rStyle w:val="Hyperlink"/>
+                <w:b/>
+                <w:bCs/>
+                <w:noProof/>
+              </w:rPr>
+              <w:t>1.1.</w:t>
+            </w:r>
+            <w:r>
+              <w:rPr>
+                <w:rFonts w:eastAsiaTheme="minorEastAsia"/>
+                <w:noProof/>
+              </w:rPr>
+              <w:tab/>
+            </w:r>
+            <w:r>
+              <w:rPr>
+                <w:rStyle w:val="Hyperlink"/>
+                <w:b/>
+                <w:bCs/>
+                <w:noProof/>
+              </w:rPr>
+              <w:t>Scope</w:t>
+            </w:r>
+            <w:r>
+              <w:rPr>
+                <w:noProof/>
+                <w:webHidden/>
+              </w:rPr>
+              <w:tab/>
+            </w:r>
+            <w:r>
+              <w:rPr>
+                <w:noProof/>
+                <w:webHidden/>
+              </w:rPr>
+              <w:fldChar w:fldCharType="begin"/>
+            </w:r>
+            <w:r>
+              <w:rPr>
+                <w:noProof/>
+                <w:webHidden/>
+              </w:rPr>
+              <w:instrText xml:space="preserve"> PAGEREF _Toc129941490 \h </w:instrText>
+            </w:r>
+            <w:r>
+              <w:rPr>
+                <w:noProof/>
+                <w:webHidden/>
+              </w:rPr>
+            </w:r>
+            <w:r>
+              <w:rPr>
+                <w:noProof/>
+                <w:webHidden/>
+              </w:rPr>
+              <w:fldChar w:fldCharType="separate"/>
+            </w:r>
+            <w:r>
+              <w:rPr>
+                <w:noProof/>
+                <w:webHidden/>
+              </w:rPr>
+              <w:t>4</w:t>
+            </w:r>
+            <w:r>
+              <w:rPr>
+                <w:noProof/>
+                <w:webHidden/>
+              </w:rPr>
+              <w:fldChar w:fldCharType="end"/>
+            </w:r>
+          </w:hyperlink>
+        </w:p>
+        <w:p>
+          <w:pPr>
+            <w:pStyle w:val="TOC2"/>
+            <w:tabs>
+              <w:tab w:val="left" w:pos="880"/>
+              <w:tab w:val="right" w:leader="dot" w:pos="9350"/>
+            </w:tabs>
+            <w:rPr>
+              <w:rFonts w:eastAsiaTheme="minorEastAsia"/>
+              <w:noProof/>
+            </w:rPr>
+          </w:pPr>
+          <w:hyperlink w:anchor="_Toc129941491" w:history="1">
+            <w:r>
+              <w:rPr>
+                <w:rStyle w:val="Hyperlink"/>
+                <w:b/>
+                <w:bCs/>
+                <w:noProof/>
+              </w:rPr>
+              <w:t>1.2.</w:t>
+            </w:r>
+            <w:r>
+              <w:rPr>
+                <w:rFonts w:eastAsiaTheme="minorEastAsia"/>
+                <w:noProof/>
+              </w:rPr>
+              <w:tab/>
+            </w:r>
+            <w:r>
+              <w:rPr>
+                <w:rStyle w:val="Hyperlink"/>
+                <w:b/>
+                <w:bCs/>
+                <w:noProof/>
+              </w:rPr>
+              <w:t>Overview</w:t>
+            </w:r>
+            <w:r>
+              <w:rPr>
+                <w:noProof/>
+                <w:webHidden/>
+              </w:rPr>
+              <w:tab/>
+            </w:r>
+            <w:r>
+              <w:rPr>
+                <w:noProof/>
+                <w:webHidden/>
+              </w:rPr>
+              <w:fldChar w:fldCharType="begin"/>
+            </w:r>
+            <w:r>
+              <w:rPr>
+                <w:noProof/>
+                <w:webHidden/>
+              </w:rPr>
+              <w:instrText xml:space="preserve"> PAGEREF _Toc129941491 \h </w:instrText>
+            </w:r>
+            <w:r>
+              <w:rPr>
+                <w:noProof/>
+                <w:webHidden/>
+              </w:rPr>
+            </w:r>
+            <w:r>
+              <w:rPr>
+                <w:noProof/>
+                <w:webHidden/>
+              </w:rPr>
+              <w:fldChar w:fldCharType="separate"/>
+            </w:r>
+            <w:r>
+              <w:rPr>
+                <w:noProof/>
+                <w:webHidden/>
+              </w:rPr>
+              <w:t>4</w:t>
+            </w:r>
+            <w:r>
+              <w:rPr>
+                <w:noProof/>
+                <w:webHidden/>
+              </w:rPr>
+              <w:fldChar w:fldCharType="end"/>
+            </w:r>
+          </w:hyperlink>
+        </w:p>
+        <w:p>
+          <w:pPr>
+            <w:pStyle w:val="TOC2"/>
+            <w:tabs>
+              <w:tab w:val="left" w:pos="880"/>
+              <w:tab w:val="right" w:leader="dot" w:pos="9350"/>
+            </w:tabs>
+            <w:rPr>
+              <w:rFonts w:eastAsiaTheme="minorEastAsia"/>
+              <w:noProof/>
+            </w:rPr>
+          </w:pPr>
+          <w:hyperlink w:anchor="_Toc129941492" w:history="1">
+            <w:r>
+              <w:rPr>
+                <w:rStyle w:val="Hyperlink"/>
+                <w:b/>
+                <w:bCs/>
+                <w:noProof/>
+              </w:rPr>
+              <w:t>1.3.</w:t>
+            </w:r>
+            <w:r>
+              <w:rPr>
+                <w:rFonts w:eastAsiaTheme="minorEastAsia"/>
+                <w:noProof/>
+              </w:rPr>
+              <w:tab/>
+            </w:r>
+            <w:r>
+              <w:rPr>
+                <w:rStyle w:val="Hyperlink"/>
+                <w:b/>
+                <w:bCs/>
+                <w:noProof/>
+              </w:rPr>
+              <w:t>Types of fun</w:t>
+            </w:r>
+            <w:r>
+              <w:rPr>
+                <w:noProof/>
+                <w:webHidden/>
+              </w:rPr>
+              <w:tab/>
+            </w:r>
+            <w:r>
+              <w:rPr>
+                <w:noProof/>
+                <w:webHidden/>
+              </w:rPr>
+              <w:fldChar w:fldCharType="begin"/>
+            </w:r>
+            <w:r>
+              <w:rPr>
+                <w:noProof/>
+                <w:webHidden/>
+              </w:rPr>
+              <w:instrText xml:space="preserve"> PAGEREF _Toc129941492 \h </w:instrText>
+            </w:r>
+            <w:r>
+              <w:rPr>
+                <w:noProof/>
+                <w:webHidden/>
+              </w:rPr>
+            </w:r>
+            <w:r>
+              <w:rPr>
+                <w:noProof/>
+                <w:webHidden/>
+              </w:rPr>
+              <w:fldChar w:fldCharType="separate"/>
+            </w:r>
+            <w:r>
+              <w:rPr>
+                <w:noProof/>
+                <w:webHidden/>
+              </w:rPr>
+              <w:t>4</w:t>
+            </w:r>
+            <w:r>
+              <w:rPr>
+                <w:noProof/>
+                <w:webHidden/>
+              </w:rPr>
+              <w:fldChar w:fldCharType="end"/>
+            </w:r>
+          </w:hyperlink>
+        </w:p>
+        <w:p>
+          <w:pPr>
+            <w:pStyle w:val="TOC2"/>
+            <w:tabs>
+              <w:tab w:val="left" w:pos="880"/>
+              <w:tab w:val="right" w:leader="dot" w:pos="9350"/>
+            </w:tabs>
+            <w:rPr>
+              <w:rFonts w:eastAsiaTheme="minorEastAsia"/>
+              <w:noProof/>
+            </w:rPr>
+          </w:pPr>
+          <w:hyperlink w:anchor="_Toc129941493" w:history="1">
+            <w:r>
+              <w:rPr>
+                <w:rStyle w:val="Hyperlink"/>
+                <w:b/>
+                <w:bCs/>
+                <w:noProof/>
+              </w:rPr>
+              <w:t>1.4.</w:t>
+            </w:r>
+            <w:r>
+              <w:rPr>
+                <w:rFonts w:eastAsiaTheme="minorEastAsia"/>
+                <w:noProof/>
+              </w:rPr>
+              <w:tab/>
+            </w:r>
+            <w:r>
+              <w:rPr>
+                <w:rStyle w:val="Hyperlink"/>
+                <w:b/>
+                <w:bCs/>
+                <w:noProof/>
+              </w:rPr>
+              <w:t>Theme and Mood</w:t>
+            </w:r>
+            <w:r>
+              <w:rPr>
+                <w:noProof/>
+                <w:webHidden/>
+              </w:rPr>
+              <w:tab/>
+            </w:r>
+            <w:r>
+              <w:rPr>
+                <w:noProof/>
+                <w:webHidden/>
+              </w:rPr>
+              <w:fldChar w:fldCharType="begin"/>
+            </w:r>
+            <w:r>
+              <w:rPr>
+                <w:noProof/>
+                <w:webHidden/>
+              </w:rPr>
+              <w:instrText xml:space="preserve"> PAGEREF _Toc129941493 \h </w:instrText>
+            </w:r>
+            <w:r>
+              <w:rPr>
+                <w:noProof/>
+                <w:webHidden/>
+              </w:rPr>
+            </w:r>
+            <w:r>
+              <w:rPr>
+                <w:noProof/>
+                <w:webHidden/>
+              </w:rPr>
+              <w:fldChar w:fldCharType="separate"/>
+            </w:r>
+            <w:r>
+              <w:rPr>
+                <w:noProof/>
+                <w:webHidden/>
+              </w:rPr>
+              <w:t>4</w:t>
+            </w:r>
+            <w:r>
+              <w:rPr>
+                <w:noProof/>
+                <w:webHidden/>
+              </w:rPr>
+              <w:fldChar w:fldCharType="end"/>
+            </w:r>
+          </w:hyperlink>
+        </w:p>
+        <w:p>
+          <w:pPr>
+            <w:pStyle w:val="TOC2"/>
+            <w:tabs>
+              <w:tab w:val="left" w:pos="880"/>
+              <w:tab w:val="right" w:leader="dot" w:pos="9350"/>
+            </w:tabs>
+            <w:rPr>
+              <w:rFonts w:eastAsiaTheme="minorEastAsia"/>
+              <w:noProof/>
+            </w:rPr>
+          </w:pPr>
+          <w:hyperlink w:anchor="_Toc129941494" w:history="1">
+            <w:r>
+              <w:rPr>
+                <w:rStyle w:val="Hyperlink"/>
+                <w:b/>
+                <w:bCs/>
+                <w:noProof/>
+              </w:rPr>
+              <w:t>1.5.</w:t>
+            </w:r>
+            <w:r>
+              <w:rPr>
+                <w:rFonts w:eastAsiaTheme="minorEastAsia"/>
+                <w:noProof/>
+              </w:rPr>
+              <w:tab/>
+            </w:r>
+            <w:r>
+              <w:rPr>
+                <w:rStyle w:val="Hyperlink"/>
+                <w:b/>
+                <w:bCs/>
+                <w:noProof/>
+              </w:rPr>
+              <w:t>Elevator Pitch</w:t>
+            </w:r>
+            <w:r>
+              <w:rPr>
+                <w:noProof/>
+                <w:webHidden/>
+              </w:rPr>
+              <w:tab/>
+            </w:r>
+            <w:r>
+              <w:rPr>
+                <w:noProof/>
+                <w:webHidden/>
+              </w:rPr>
+              <w:fldChar w:fldCharType="begin"/>
+            </w:r>
+            <w:r>
+              <w:rPr>
+                <w:noProof/>
+                <w:webHidden/>
+              </w:rPr>
+              <w:instrText xml:space="preserve"> PAGEREF _Toc129941494 \h </w:instrText>
+            </w:r>
+            <w:r>
+              <w:rPr>
+                <w:noProof/>
+                <w:webHidden/>
+              </w:rPr>
+            </w:r>
+            <w:r>
+              <w:rPr>
+                <w:noProof/>
+                <w:webHidden/>
+              </w:rPr>
+              <w:fldChar w:fldCharType="separate"/>
+            </w:r>
+            <w:r>
+              <w:rPr>
+                <w:noProof/>
+                <w:webHidden/>
+              </w:rPr>
+              <w:t>5</w:t>
+            </w:r>
+            <w:r>
+              <w:rPr>
+                <w:noProof/>
+                <w:webHidden/>
+              </w:rPr>
+              <w:fldChar w:fldCharType="end"/>
+            </w:r>
+          </w:hyperlink>
+        </w:p>
+        <w:p>
+          <w:pPr>
+            <w:pStyle w:val="TOC1"/>
+            <w:tabs>
+              <w:tab w:val="left" w:pos="440"/>
+              <w:tab w:val="right" w:leader="dot" w:pos="9350"/>
+            </w:tabs>
+            <w:rPr>
+              <w:rFonts w:eastAsiaTheme="minorEastAsia"/>
+              <w:noProof/>
+            </w:rPr>
+          </w:pPr>
+          <w:hyperlink w:anchor="_Toc129941495" w:history="1">
+            <w:r>
+              <w:rPr>
+                <w:rStyle w:val="Hyperlink"/>
+                <w:b/>
+                <w:bCs/>
+                <w:noProof/>
+              </w:rPr>
+              <w:t>2.</w:t>
+            </w:r>
+            <w:r>
+              <w:rPr>
+                <w:rFonts w:eastAsiaTheme="minorEastAsia"/>
+                <w:noProof/>
+              </w:rPr>
+              <w:tab/>
+            </w:r>
+            <w:r>
+              <w:rPr>
+                <w:rStyle w:val="Hyperlink"/>
+                <w:b/>
+                <w:bCs/>
+                <w:noProof/>
+              </w:rPr>
+              <w:t>Specifications</w:t>
+            </w:r>
+            <w:r>
+              <w:rPr>
+                <w:noProof/>
+                <w:webHidden/>
+              </w:rPr>
+              <w:tab/>
+            </w:r>
+            <w:r>
+              <w:rPr>
+                <w:noProof/>
+                <w:webHidden/>
+              </w:rPr>
+              <w:fldChar w:fldCharType="begin"/>
+            </w:r>
+            <w:r>
+              <w:rPr>
+                <w:noProof/>
+                <w:webHidden/>
+              </w:rPr>
+              <w:instrText xml:space="preserve"> PAGEREF _Toc129941495 \h </w:instrText>
+            </w:r>
+            <w:r>
+              <w:rPr>
+                <w:noProof/>
+                <w:webHidden/>
+              </w:rPr>
+            </w:r>
+            <w:r>
+              <w:rPr>
+                <w:noProof/>
+                <w:webHidden/>
+              </w:rPr>
+              <w:fldChar w:fldCharType="separate"/>
+            </w:r>
+            <w:r>
+              <w:rPr>
+                <w:noProof/>
+                <w:webHidden/>
+              </w:rPr>
+              <w:t>5</w:t>
+            </w:r>
+            <w:r>
+              <w:rPr>
+                <w:noProof/>
+                <w:webHidden/>
+              </w:rPr>
+              <w:fldChar w:fldCharType="end"/>
+            </w:r>
+          </w:hyperlink>
+        </w:p>
+        <w:p>
+          <w:pPr>
+            <w:pStyle w:val="TOC2"/>
+            <w:tabs>
+              <w:tab w:val="left" w:pos="880"/>
+              <w:tab w:val="right" w:leader="dot" w:pos="9350"/>
+            </w:tabs>
+            <w:rPr>
+              <w:rFonts w:eastAsiaTheme="minorEastAsia"/>
+              <w:noProof/>
+            </w:rPr>
+          </w:pPr>
+          <w:hyperlink w:anchor="_Toc129941496" w:history="1">
+            <w:r>
+              <w:rPr>
+                <w:rStyle w:val="Hyperlink"/>
+                <w:b/>
+                <w:bCs/>
+                <w:noProof/>
+              </w:rPr>
+              <w:t>2.1.</w:t>
+            </w:r>
+            <w:r>
+              <w:rPr>
+                <w:rFonts w:eastAsiaTheme="minorEastAsia"/>
+                <w:noProof/>
+              </w:rPr>
+              <w:tab/>
+            </w:r>
+            <w:r>
+              <w:rPr>
+                <w:rStyle w:val="Hyperlink"/>
+                <w:b/>
+                <w:bCs/>
+                <w:noProof/>
+              </w:rPr>
+              <w:t>Concept</w:t>
+            </w:r>
+            <w:r>
+              <w:rPr>
+                <w:noProof/>
+                <w:webHidden/>
+              </w:rPr>
+              <w:tab/>
+            </w:r>
+            <w:r>
+              <w:rPr>
+                <w:noProof/>
+                <w:webHidden/>
+              </w:rPr>
+              <w:fldChar w:fldCharType="begin"/>
+            </w:r>
+            <w:r>
+              <w:rPr>
+                <w:noProof/>
+                <w:webHidden/>
+              </w:rPr>
+              <w:instrText xml:space="preserve"> PAGEREF _Toc129941496 \h </w:instrText>
+            </w:r>
+            <w:r>
+              <w:rPr>
+                <w:noProof/>
+                <w:webHidden/>
+              </w:rPr>
+            </w:r>
+            <w:r>
+              <w:rPr>
+                <w:noProof/>
+                <w:webHidden/>
+              </w:rPr>
+              <w:fldChar w:fldCharType="separate"/>
+            </w:r>
+            <w:r>
+              <w:rPr>
+                <w:noProof/>
+                <w:webHidden/>
+              </w:rPr>
+              <w:t>5</w:t>
+            </w:r>
+            <w:r>
+              <w:rPr>
+                <w:noProof/>
+                <w:webHidden/>
+              </w:rPr>
+              <w:fldChar w:fldCharType="end"/>
+            </w:r>
+          </w:hyperlink>
+        </w:p>
+        <w:p>
+          <w:pPr>
+            <w:pStyle w:val="TOC1"/>
+            <w:tabs>
+              <w:tab w:val="left" w:pos="440"/>
+              <w:tab w:val="right" w:leader="dot" w:pos="9350"/>
+            </w:tabs>
+            <w:rPr>
+              <w:rFonts w:eastAsiaTheme="minorEastAsia"/>
+              <w:noProof/>
+            </w:rPr>
+          </w:pPr>
+          <w:hyperlink w:anchor="_Toc129941497" w:history="1">
+            <w:r>
+              <w:rPr>
+                <w:rStyle w:val="Hyperlink"/>
+                <w:b/>
+                <w:bCs/>
+                <w:noProof/>
+              </w:rPr>
+              <w:t>3.</w:t>
+            </w:r>
+            <w:r>
+              <w:rPr>
+                <w:rFonts w:eastAsiaTheme="minorEastAsia"/>
+                <w:noProof/>
+              </w:rPr>
+              <w:tab/>
+            </w:r>
+            <w:r>
+              <w:rPr>
+                <w:rStyle w:val="Hyperlink"/>
+                <w:b/>
+                <w:bCs/>
+                <w:noProof/>
+              </w:rPr>
+              <w:t>Background</w:t>
+            </w:r>
+            <w:r>
+              <w:rPr>
+                <w:noProof/>
+                <w:webHidden/>
+              </w:rPr>
+              <w:tab/>
+            </w:r>
+            <w:r>
+              <w:rPr>
+                <w:noProof/>
+                <w:webHidden/>
+              </w:rPr>
+              <w:fldChar w:fldCharType="begin"/>
+            </w:r>
+            <w:r>
+              <w:rPr>
+                <w:noProof/>
+                <w:webHidden/>
+              </w:rPr>
+              <w:instrText xml:space="preserve"> PAGEREF _Toc129941497 \h </w:instrText>
+            </w:r>
+            <w:r>
+              <w:rPr>
+                <w:noProof/>
+                <w:webHidden/>
+              </w:rPr>
+            </w:r>
+            <w:r>
+              <w:rPr>
+                <w:noProof/>
+                <w:webHidden/>
+              </w:rPr>
+              <w:fldChar w:fldCharType="separate"/>
+            </w:r>
+            <w:r>
+              <w:rPr>
+                <w:noProof/>
+                <w:webHidden/>
+              </w:rPr>
+              <w:t>5</w:t>
+            </w:r>
+            <w:r>
+              <w:rPr>
+                <w:noProof/>
+                <w:webHidden/>
+              </w:rPr>
+              <w:fldChar w:fldCharType="end"/>
+            </w:r>
+          </w:hyperlink>
+        </w:p>
+        <w:p>
+          <w:pPr>
+            <w:pStyle w:val="TOC2"/>
+            <w:tabs>
+              <w:tab w:val="left" w:pos="880"/>
+              <w:tab w:val="right" w:leader="dot" w:pos="9350"/>
+            </w:tabs>
+            <w:rPr>
+              <w:rFonts w:eastAsiaTheme="minorEastAsia"/>
+              <w:noProof/>
+            </w:rPr>
+          </w:pPr>
+          <w:hyperlink w:anchor="_Toc129941498" w:history="1">
+            <w:r>
+              <w:rPr>
+                <w:rStyle w:val="Hyperlink"/>
+                <w:b/>
+                <w:bCs/>
+                <w:noProof/>
+              </w:rPr>
+              <w:t>3.1.</w:t>
+            </w:r>
+            <w:r>
+              <w:rPr>
+                <w:rFonts w:eastAsiaTheme="minorEastAsia"/>
+                <w:noProof/>
+              </w:rPr>
+              <w:tab/>
+            </w:r>
+            <w:r>
+              <w:rPr>
+                <w:rStyle w:val="Hyperlink"/>
+                <w:b/>
+                <w:bCs/>
+                <w:noProof/>
+              </w:rPr>
+              <w:t>Setting</w:t>
+            </w:r>
+            <w:r>
+              <w:rPr>
+                <w:noProof/>
+                <w:webHidden/>
+              </w:rPr>
+              <w:tab/>
+            </w:r>
+            <w:r>
+              <w:rPr>
+                <w:noProof/>
+                <w:webHidden/>
+              </w:rPr>
+              <w:fldChar w:fldCharType="begin"/>
+            </w:r>
+            <w:r>
+              <w:rPr>
+                <w:noProof/>
+                <w:webHidden/>
+              </w:rPr>
+              <w:instrText xml:space="preserve"> PAGEREF _Toc129941498 \h </w:instrText>
+            </w:r>
+            <w:r>
+              <w:rPr>
+                <w:noProof/>
+                <w:webHidden/>
+              </w:rPr>
+            </w:r>
+            <w:r>
+              <w:rPr>
+                <w:noProof/>
+                <w:webHidden/>
+              </w:rPr>
+              <w:fldChar w:fldCharType="separate"/>
+            </w:r>
+            <w:r>
+              <w:rPr>
+                <w:noProof/>
+                <w:webHidden/>
+              </w:rPr>
+              <w:t>5</w:t>
+            </w:r>
+            <w:r>
+              <w:rPr>
+                <w:noProof/>
+                <w:webHidden/>
+              </w:rPr>
+              <w:fldChar w:fldCharType="end"/>
+            </w:r>
+          </w:hyperlink>
+        </w:p>
+        <w:p>
+          <w:pPr>
+            <w:pStyle w:val="TOC1"/>
+            <w:tabs>
+              <w:tab w:val="left" w:pos="440"/>
+              <w:tab w:val="right" w:leader="dot" w:pos="9350"/>
+            </w:tabs>
+            <w:rPr>
+              <w:rFonts w:eastAsiaTheme="minorEastAsia"/>
+              <w:noProof/>
+            </w:rPr>
+          </w:pPr>
+          <w:hyperlink w:anchor="_Toc129941499" w:history="1">
+            <w:r>
+              <w:rPr>
+                <w:rStyle w:val="Hyperlink"/>
+                <w:b/>
+                <w:bCs/>
+                <w:noProof/>
+              </w:rPr>
+              <w:t>4.</w:t>
+            </w:r>
+            <w:r>
+              <w:rPr>
+                <w:rFonts w:eastAsiaTheme="minorEastAsia"/>
+                <w:noProof/>
+              </w:rPr>
+              <w:tab/>
+            </w:r>
+            <w:r>
+              <w:rPr>
+                <w:rStyle w:val="Hyperlink"/>
+                <w:b/>
+                <w:bCs/>
+                <w:noProof/>
+              </w:rPr>
+              <w:t>Game Structure/Gameplay</w:t>
+            </w:r>
+            <w:r>
+              <w:rPr>
+                <w:noProof/>
+                <w:webHidden/>
+              </w:rPr>
+              <w:tab/>
+            </w:r>
+            <w:r>
+              <w:rPr>
+                <w:noProof/>
+                <w:webHidden/>
+              </w:rPr>
+              <w:fldChar w:fldCharType="begin"/>
+            </w:r>
+            <w:r>
+              <w:rPr>
+                <w:noProof/>
+                <w:webHidden/>
+              </w:rPr>
+              <w:instrText xml:space="preserve"> PAGEREF _Toc129941499 \h </w:instrText>
+            </w:r>
+            <w:r>
+              <w:rPr>
+                <w:noProof/>
+                <w:webHidden/>
+              </w:rPr>
+            </w:r>
+            <w:r>
+              <w:rPr>
+                <w:noProof/>
+                <w:webHidden/>
+              </w:rPr>
+              <w:fldChar w:fldCharType="separate"/>
+            </w:r>
+            <w:r>
+              <w:rPr>
+                <w:noProof/>
+                <w:webHidden/>
+              </w:rPr>
+              <w:t>8</w:t>
+            </w:r>
+            <w:r>
+              <w:rPr>
+                <w:noProof/>
+                <w:webHidden/>
+              </w:rPr>
+              <w:fldChar w:fldCharType="end"/>
+            </w:r>
+          </w:hyperlink>
+        </w:p>
+        <w:p>
+          <w:pPr>
+            <w:pStyle w:val="TOC2"/>
+            <w:tabs>
+              <w:tab w:val="left" w:pos="880"/>
+              <w:tab w:val="right" w:leader="dot" w:pos="9350"/>
+            </w:tabs>
+            <w:rPr>
+              <w:rFonts w:eastAsiaTheme="minorEastAsia"/>
+              <w:noProof/>
+            </w:rPr>
+          </w:pPr>
+          <w:hyperlink w:anchor="_Toc129941500" w:history="1">
+            <w:r>
+              <w:rPr>
+                <w:rStyle w:val="Hyperlink"/>
+                <w:b/>
+                <w:bCs/>
+                <w:noProof/>
+              </w:rPr>
+              <w:t>4.1.</w:t>
+            </w:r>
+            <w:r>
+              <w:rPr>
+                <w:rFonts w:eastAsiaTheme="minorEastAsia"/>
+                <w:noProof/>
+              </w:rPr>
+              <w:tab/>
+            </w:r>
+            <w:r>
+              <w:rPr>
+                <w:rStyle w:val="Hyperlink"/>
+                <w:b/>
+                <w:bCs/>
+                <w:noProof/>
+              </w:rPr>
+              <w:t>Gameplay Loop</w:t>
+            </w:r>
+            <w:r>
+              <w:rPr>
+                <w:noProof/>
+                <w:webHidden/>
+              </w:rPr>
+              <w:tab/>
+            </w:r>
+            <w:r>
+              <w:rPr>
+                <w:noProof/>
+                <w:webHidden/>
+              </w:rPr>
+              <w:fldChar w:fldCharType="begin"/>
+            </w:r>
+            <w:r>
+              <w:rPr>
+                <w:noProof/>
+                <w:webHidden/>
+              </w:rPr>
+              <w:instrText xml:space="preserve"> PAGEREF _Toc129941500 \h </w:instrText>
+            </w:r>
+            <w:r>
+              <w:rPr>
+                <w:noProof/>
+                <w:webHidden/>
+              </w:rPr>
+            </w:r>
+            <w:r>
+              <w:rPr>
+                <w:noProof/>
+                <w:webHidden/>
+              </w:rPr>
+              <w:fldChar w:fldCharType="separate"/>
+            </w:r>
+            <w:r>
+              <w:rPr>
+                <w:noProof/>
+                <w:webHidden/>
+              </w:rPr>
+              <w:t>8</w:t>
+            </w:r>
+            <w:r>
+              <w:rPr>
+                <w:noProof/>
+                <w:webHidden/>
+              </w:rPr>
+              <w:fldChar w:fldCharType="end"/>
+            </w:r>
+          </w:hyperlink>
+        </w:p>
+        <w:p>
+          <w:pPr>
+            <w:pStyle w:val="TOC2"/>
+            <w:tabs>
+              <w:tab w:val="left" w:pos="880"/>
+              <w:tab w:val="right" w:leader="dot" w:pos="9350"/>
+            </w:tabs>
+            <w:rPr>
+              <w:rFonts w:eastAsiaTheme="minorEastAsia"/>
+              <w:noProof/>
+            </w:rPr>
+          </w:pPr>
+          <w:hyperlink w:anchor="_Toc129941501" w:history="1">
+            <w:r>
+              <w:rPr>
+                <w:rStyle w:val="Hyperlink"/>
+                <w:noProof/>
+              </w:rPr>
+              <w:t>4.2.</w:t>
+            </w:r>
+            <w:r>
+              <w:rPr>
+                <w:rFonts w:eastAsiaTheme="minorEastAsia"/>
+                <w:noProof/>
+              </w:rPr>
+              <w:tab/>
+            </w:r>
+            <w:r>
+              <w:rPr>
+                <w:rStyle w:val="Hyperlink"/>
+                <w:b/>
+                <w:bCs/>
+                <w:noProof/>
+              </w:rPr>
+              <w:t>Player</w:t>
+            </w:r>
+            <w:r>
+              <w:rPr>
+                <w:noProof/>
+                <w:webHidden/>
+              </w:rPr>
+              <w:tab/>
+            </w:r>
+            <w:r>
+              <w:rPr>
+                <w:noProof/>
+                <w:webHidden/>
+              </w:rPr>
+              <w:fldChar w:fldCharType="begin"/>
+            </w:r>
+            <w:r>
+              <w:rPr>
+                <w:noProof/>
+                <w:webHidden/>
+              </w:rPr>
+              <w:instrText xml:space="preserve"> PAGEREF _Toc129941501 \h </w:instrText>
+            </w:r>
+            <w:r>
+              <w:rPr>
+                <w:noProof/>
+                <w:webHidden/>
+              </w:rPr>
+            </w:r>
+            <w:r>
+              <w:rPr>
+                <w:noProof/>
+                <w:webHidden/>
+              </w:rPr>
+              <w:fldChar w:fldCharType="separate"/>
+            </w:r>
+            <w:r>
+              <w:rPr>
+                <w:noProof/>
+                <w:webHidden/>
+              </w:rPr>
+              <w:t>8</w:t>
+            </w:r>
+            <w:r>
+              <w:rPr>
+                <w:noProof/>
+                <w:webHidden/>
+              </w:rPr>
+              <w:fldChar w:fldCharType="end"/>
+            </w:r>
+          </w:hyperlink>
+        </w:p>
+        <w:p>
+          <w:pPr>
+            <w:pStyle w:val="TOC2"/>
+            <w:tabs>
+              <w:tab w:val="left" w:pos="880"/>
+              <w:tab w:val="right" w:leader="dot" w:pos="9350"/>
+            </w:tabs>
+            <w:rPr>
+              <w:rFonts w:eastAsiaTheme="minorEastAsia"/>
+              <w:noProof/>
+            </w:rPr>
+          </w:pPr>
+          <w:hyperlink w:anchor="_Toc129941502" w:history="1">
+            <w:r>
+              <w:rPr>
+                <w:rStyle w:val="Hyperlink"/>
+                <w:b/>
+                <w:bCs/>
+                <w:noProof/>
+              </w:rPr>
+              <w:t>4.3.</w:t>
+            </w:r>
+            <w:r>
+              <w:rPr>
+                <w:rFonts w:eastAsiaTheme="minorEastAsia"/>
+                <w:noProof/>
+              </w:rPr>
+              <w:tab/>
+            </w:r>
+            <w:r>
+              <w:rPr>
+                <w:rStyle w:val="Hyperlink"/>
+                <w:b/>
+                <w:bCs/>
+                <w:noProof/>
+              </w:rPr>
+              <w:t>Actions</w:t>
+            </w:r>
+            <w:r>
+              <w:rPr>
+                <w:noProof/>
+                <w:webHidden/>
+              </w:rPr>
+              <w:tab/>
+            </w:r>
+            <w:r>
+              <w:rPr>
+                <w:noProof/>
+                <w:webHidden/>
+              </w:rPr>
+              <w:fldChar w:fldCharType="begin"/>
+            </w:r>
+            <w:r>
+              <w:rPr>
+                <w:noProof/>
+                <w:webHidden/>
+              </w:rPr>
+              <w:instrText xml:space="preserve"> PAGEREF _Toc129941502 \h </w:instrText>
+            </w:r>
+            <w:r>
+              <w:rPr>
+                <w:noProof/>
+                <w:webHidden/>
+              </w:rPr>
+            </w:r>
+            <w:r>
+              <w:rPr>
+                <w:noProof/>
+                <w:webHidden/>
+              </w:rPr>
+              <w:fldChar w:fldCharType="separate"/>
+            </w:r>
+            <w:r>
+              <w:rPr>
+                <w:noProof/>
+                <w:webHidden/>
+              </w:rPr>
+              <w:t>8</w:t>
+            </w:r>
+            <w:r>
+              <w:rPr>
+                <w:noProof/>
+                <w:webHidden/>
+              </w:rPr>
+              <w:fldChar w:fldCharType="end"/>
+            </w:r>
+          </w:hyperlink>
+        </w:p>
+        <w:p>
+          <w:pPr>
+            <w:pStyle w:val="TOC2"/>
+            <w:tabs>
+              <w:tab w:val="left" w:pos="880"/>
+              <w:tab w:val="right" w:leader="dot" w:pos="9350"/>
+            </w:tabs>
+            <w:rPr>
+              <w:rFonts w:eastAsiaTheme="minorEastAsia"/>
+              <w:noProof/>
+            </w:rPr>
+          </w:pPr>
+          <w:hyperlink w:anchor="_Toc129941503" w:history="1">
+            <w:r>
+              <w:rPr>
+                <w:rStyle w:val="Hyperlink"/>
+                <w:b/>
+                <w:bCs/>
+                <w:noProof/>
+              </w:rPr>
+              <w:t>4.4.</w:t>
+            </w:r>
+            <w:r>
+              <w:rPr>
+                <w:rFonts w:eastAsiaTheme="minorEastAsia"/>
+                <w:noProof/>
+              </w:rPr>
+              <w:tab/>
+            </w:r>
+            <w:r>
+              <w:rPr>
+                <w:rStyle w:val="Hyperlink"/>
+                <w:b/>
+                <w:bCs/>
+                <w:noProof/>
+              </w:rPr>
+              <w:t>Non-Playable Characters (NPCs)</w:t>
+            </w:r>
+            <w:r>
+              <w:rPr>
+                <w:noProof/>
+                <w:webHidden/>
+              </w:rPr>
+              <w:tab/>
+            </w:r>
+            <w:r>
+              <w:rPr>
+                <w:noProof/>
+                <w:webHidden/>
+              </w:rPr>
+              <w:fldChar w:fldCharType="begin"/>
+            </w:r>
+            <w:r>
+              <w:rPr>
+                <w:noProof/>
+                <w:webHidden/>
+              </w:rPr>
+              <w:instrText xml:space="preserve"> PAGEREF _Toc129941503 \h </w:instrText>
+            </w:r>
+            <w:r>
+              <w:rPr>
+                <w:noProof/>
+                <w:webHidden/>
+              </w:rPr>
+            </w:r>
+            <w:r>
+              <w:rPr>
+                <w:noProof/>
+                <w:webHidden/>
+              </w:rPr>
+              <w:fldChar w:fldCharType="separate"/>
+            </w:r>
+            <w:r>
+              <w:rPr>
+                <w:noProof/>
+                <w:webHidden/>
+              </w:rPr>
+              <w:t>9</w:t>
+            </w:r>
+            <w:r>
+              <w:rPr>
+                <w:noProof/>
+                <w:webHidden/>
+              </w:rPr>
+              <w:fldChar w:fldCharType="end"/>
+            </w:r>
+          </w:hyperlink>
+        </w:p>
+        <w:p>
+          <w:pPr>
+            <w:pStyle w:val="TOC3"/>
+            <w:tabs>
+              <w:tab w:val="left" w:pos="1320"/>
+              <w:tab w:val="right" w:leader="dot" w:pos="9350"/>
+            </w:tabs>
+            <w:rPr>
+              <w:rFonts w:eastAsiaTheme="minorEastAsia"/>
+              <w:noProof/>
+            </w:rPr>
+          </w:pPr>
+          <w:hyperlink w:anchor="_Toc129941504" w:history="1">
+            <w:r>
+              <w:rPr>
+                <w:rStyle w:val="Hyperlink"/>
+                <w:b/>
+                <w:bCs/>
+                <w:noProof/>
+              </w:rPr>
+              <w:t>4.4.1.</w:t>
+            </w:r>
+            <w:r>
+              <w:rPr>
+                <w:rFonts w:eastAsiaTheme="minorEastAsia"/>
+                <w:noProof/>
+              </w:rPr>
+              <w:tab/>
+            </w:r>
+            <w:r>
+              <w:rPr>
+                <w:rStyle w:val="Hyperlink"/>
+                <w:b/>
+                <w:bCs/>
+                <w:noProof/>
+              </w:rPr>
+              <w:t>Stats</w:t>
+            </w:r>
+            <w:r>
+              <w:rPr>
+                <w:noProof/>
+                <w:webHidden/>
+              </w:rPr>
+              <w:tab/>
+            </w:r>
+            <w:r>
+              <w:rPr>
+                <w:noProof/>
+                <w:webHidden/>
+              </w:rPr>
+              <w:fldChar w:fldCharType="begin"/>
+            </w:r>
+            <w:r>
+              <w:rPr>
+                <w:noProof/>
+                <w:webHidden/>
+              </w:rPr>
+              <w:instrText xml:space="preserve"> PAGEREF _Toc129941504 \h </w:instrText>
+            </w:r>
+            <w:r>
+              <w:rPr>
+                <w:noProof/>
+                <w:webHidden/>
+              </w:rPr>
+            </w:r>
+            <w:r>
+              <w:rPr>
+                <w:noProof/>
+                <w:webHidden/>
+              </w:rPr>
+              <w:fldChar w:fldCharType="separate"/>
+            </w:r>
+            <w:r>
+              <w:rPr>
+                <w:noProof/>
+                <w:webHidden/>
+              </w:rPr>
+              <w:t>9</w:t>
+            </w:r>
+            <w:r>
+              <w:rPr>
+                <w:noProof/>
+                <w:webHidden/>
+              </w:rPr>
+              <w:fldChar w:fldCharType="end"/>
+            </w:r>
+          </w:hyperlink>
+        </w:p>
+        <w:p>
+          <w:pPr>
+            <w:pStyle w:val="TOC3"/>
+            <w:tabs>
+              <w:tab w:val="left" w:pos="1320"/>
+              <w:tab w:val="right" w:leader="dot" w:pos="9350"/>
+            </w:tabs>
+            <w:rPr>
+              <w:rFonts w:eastAsiaTheme="minorEastAsia"/>
+              <w:noProof/>
+            </w:rPr>
+          </w:pPr>
+          <w:hyperlink w:anchor="_Toc129941505" w:history="1">
+            <w:r>
+              <w:rPr>
+                <w:rStyle w:val="Hyperlink"/>
+                <w:b/>
+                <w:bCs/>
+                <w:noProof/>
+              </w:rPr>
+              <w:t>4.4.2.</w:t>
+            </w:r>
+            <w:r>
+              <w:rPr>
+                <w:rFonts w:eastAsiaTheme="minorEastAsia"/>
+                <w:noProof/>
+              </w:rPr>
+              <w:tab/>
+            </w:r>
+            <w:r>
+              <w:rPr>
+                <w:rStyle w:val="Hyperlink"/>
+                <w:b/>
+                <w:bCs/>
+                <w:noProof/>
+              </w:rPr>
+              <w:t>Needs/Problems</w:t>
+            </w:r>
+            <w:r>
+              <w:rPr>
+                <w:noProof/>
+                <w:webHidden/>
+              </w:rPr>
+              <w:tab/>
+            </w:r>
+            <w:r>
+              <w:rPr>
+                <w:noProof/>
+                <w:webHidden/>
+              </w:rPr>
+              <w:fldChar w:fldCharType="begin"/>
+            </w:r>
+            <w:r>
+              <w:rPr>
+                <w:noProof/>
+                <w:webHidden/>
+              </w:rPr>
+              <w:instrText xml:space="preserve"> PAGEREF _Toc129941505 \h </w:instrText>
+            </w:r>
+            <w:r>
+              <w:rPr>
+                <w:noProof/>
+                <w:webHidden/>
+              </w:rPr>
+            </w:r>
+            <w:r>
+              <w:rPr>
+                <w:noProof/>
+                <w:webHidden/>
+              </w:rPr>
+              <w:fldChar w:fldCharType="separate"/>
+            </w:r>
+            <w:r>
+              <w:rPr>
+                <w:noProof/>
+                <w:webHidden/>
+              </w:rPr>
+              <w:t>9</w:t>
+            </w:r>
+            <w:r>
+              <w:rPr>
+                <w:noProof/>
+                <w:webHidden/>
+              </w:rPr>
+              <w:fldChar w:fldCharType="end"/>
+            </w:r>
+          </w:hyperlink>
+        </w:p>
+        <w:p>
+          <w:pPr>
+            <w:pStyle w:val="TOC3"/>
+            <w:tabs>
+              <w:tab w:val="left" w:pos="1320"/>
+              <w:tab w:val="right" w:leader="dot" w:pos="9350"/>
+            </w:tabs>
+            <w:rPr>
+              <w:rFonts w:eastAsiaTheme="minorEastAsia"/>
+              <w:noProof/>
+            </w:rPr>
+          </w:pPr>
+          <w:hyperlink w:anchor="_Toc129941506" w:history="1">
+            <w:r>
+              <w:rPr>
+                <w:rStyle w:val="Hyperlink"/>
+                <w:noProof/>
+              </w:rPr>
+              <w:t>4.4.3.</w:t>
+            </w:r>
+            <w:r>
+              <w:rPr>
+                <w:rFonts w:eastAsiaTheme="minorEastAsia"/>
+                <w:noProof/>
+              </w:rPr>
+              <w:tab/>
+            </w:r>
+            <w:r>
+              <w:rPr>
+                <w:rStyle w:val="Hyperlink"/>
+                <w:b/>
+                <w:bCs/>
+                <w:noProof/>
+              </w:rPr>
+              <w:t>Schedules</w:t>
+            </w:r>
+            <w:r>
+              <w:rPr>
+                <w:noProof/>
+                <w:webHidden/>
+              </w:rPr>
+              <w:tab/>
+            </w:r>
+            <w:r>
+              <w:rPr>
+                <w:noProof/>
+                <w:webHidden/>
+              </w:rPr>
+              <w:fldChar w:fldCharType="begin"/>
+            </w:r>
+            <w:r>
+              <w:rPr>
+                <w:noProof/>
+                <w:webHidden/>
+              </w:rPr>
+              <w:instrText xml:space="preserve"> PAGEREF _Toc129941506 \h </w:instrText>
+            </w:r>
+            <w:r>
+              <w:rPr>
+                <w:noProof/>
+                <w:webHidden/>
+              </w:rPr>
+            </w:r>
+            <w:r>
+              <w:rPr>
+                <w:noProof/>
+                <w:webHidden/>
+              </w:rPr>
+              <w:fldChar w:fldCharType="separate"/>
+            </w:r>
+            <w:r>
+              <w:rPr>
+                <w:noProof/>
+                <w:webHidden/>
+              </w:rPr>
+              <w:t>9</w:t>
+            </w:r>
+            <w:r>
+              <w:rPr>
+                <w:noProof/>
+                <w:webHidden/>
+              </w:rPr>
+              <w:fldChar w:fldCharType="end"/>
+            </w:r>
+          </w:hyperlink>
+        </w:p>
+        <w:p>
+          <w:pPr>
+            <w:pStyle w:val="TOC2"/>
+            <w:tabs>
+              <w:tab w:val="left" w:pos="880"/>
+              <w:tab w:val="right" w:leader="dot" w:pos="9350"/>
+            </w:tabs>
+            <w:rPr>
+              <w:rFonts w:eastAsiaTheme="minorEastAsia"/>
+              <w:noProof/>
+            </w:rPr>
+          </w:pPr>
+          <w:hyperlink w:anchor="_Toc129941507" w:history="1">
+            <w:r>
+              <w:rPr>
+                <w:rStyle w:val="Hyperlink"/>
+                <w:b/>
+                <w:bCs/>
+                <w:noProof/>
+              </w:rPr>
+              <w:t>4.5.</w:t>
+            </w:r>
+            <w:r>
+              <w:rPr>
+                <w:rFonts w:eastAsiaTheme="minorEastAsia"/>
+                <w:noProof/>
+              </w:rPr>
+              <w:tab/>
+            </w:r>
+            <w:r>
+              <w:rPr>
+                <w:rStyle w:val="Hyperlink"/>
+                <w:b/>
+                <w:bCs/>
+                <w:noProof/>
+              </w:rPr>
+              <w:t>Objective/Goal</w:t>
+            </w:r>
+            <w:r>
+              <w:rPr>
+                <w:noProof/>
+                <w:webHidden/>
+              </w:rPr>
+              <w:tab/>
+            </w:r>
+            <w:r>
+              <w:rPr>
+                <w:noProof/>
+                <w:webHidden/>
+              </w:rPr>
+              <w:fldChar w:fldCharType="begin"/>
+            </w:r>
+            <w:r>
+              <w:rPr>
+                <w:noProof/>
+                <w:webHidden/>
+              </w:rPr>
+              <w:instrText xml:space="preserve"> PAGEREF _Toc129941507 \h </w:instrText>
+            </w:r>
+            <w:r>
+              <w:rPr>
+                <w:noProof/>
+                <w:webHidden/>
+              </w:rPr>
+            </w:r>
+            <w:r>
+              <w:rPr>
+                <w:noProof/>
+                <w:webHidden/>
+              </w:rPr>
+              <w:fldChar w:fldCharType="separate"/>
+            </w:r>
+            <w:r>
+              <w:rPr>
+                <w:noProof/>
+                <w:webHidden/>
+              </w:rPr>
+              <w:t>9</w:t>
+            </w:r>
+            <w:r>
+              <w:rPr>
+                <w:noProof/>
+                <w:webHidden/>
+              </w:rPr>
+              <w:fldChar w:fldCharType="end"/>
+            </w:r>
+          </w:hyperlink>
+        </w:p>
+        <w:p>
+          <w:pPr>
+            <w:pStyle w:val="TOC1"/>
+            <w:tabs>
+              <w:tab w:val="left" w:pos="440"/>
+              <w:tab w:val="right" w:leader="dot" w:pos="9350"/>
+            </w:tabs>
+            <w:rPr>
+              <w:rFonts w:eastAsiaTheme="minorEastAsia"/>
+              <w:noProof/>
+            </w:rPr>
+          </w:pPr>
+          <w:hyperlink w:anchor="_Toc129941508" w:history="1">
+            <w:r>
+              <w:rPr>
+                <w:rStyle w:val="Hyperlink"/>
+                <w:b/>
+                <w:bCs/>
+                <w:noProof/>
+              </w:rPr>
+              <w:t>5.</w:t>
+            </w:r>
+            <w:r>
+              <w:rPr>
+                <w:rFonts w:eastAsiaTheme="minorEastAsia"/>
+                <w:noProof/>
+              </w:rPr>
+              <w:tab/>
+            </w:r>
+            <w:r>
+              <w:rPr>
+                <w:rStyle w:val="Hyperlink"/>
+                <w:b/>
+                <w:bCs/>
+                <w:noProof/>
+              </w:rPr>
+              <w:t>Visuals</w:t>
+            </w:r>
+            <w:r>
+              <w:rPr>
+                <w:noProof/>
+                <w:webHidden/>
+              </w:rPr>
+              <w:tab/>
+            </w:r>
+            <w:r>
+              <w:rPr>
+                <w:noProof/>
+                <w:webHidden/>
+              </w:rPr>
+              <w:fldChar w:fldCharType="begin"/>
+            </w:r>
+            <w:r>
+              <w:rPr>
+                <w:noProof/>
+                <w:webHidden/>
+              </w:rPr>
+              <w:instrText xml:space="preserve"> PAGEREF _Toc129941508 \h </w:instrText>
+            </w:r>
+            <w:r>
+              <w:rPr>
+                <w:noProof/>
+                <w:webHidden/>
+              </w:rPr>
+            </w:r>
+            <w:r>
+              <w:rPr>
+                <w:noProof/>
+                <w:webHidden/>
+              </w:rPr>
+              <w:fldChar w:fldCharType="separate"/>
+            </w:r>
+            <w:r>
+              <w:rPr>
+                <w:noProof/>
+                <w:webHidden/>
+              </w:rPr>
+              <w:t>9</w:t>
+            </w:r>
+            <w:r>
+              <w:rPr>
+                <w:noProof/>
+                <w:webHidden/>
+              </w:rPr>
+              <w:fldChar w:fldCharType="end"/>
+            </w:r>
+          </w:hyperlink>
+        </w:p>
+        <w:p>
+          <w:pPr>
+            <w:pStyle w:val="TOC2"/>
+            <w:tabs>
+              <w:tab w:val="left" w:pos="880"/>
+              <w:tab w:val="right" w:leader="dot" w:pos="9350"/>
+            </w:tabs>
+            <w:rPr>
+              <w:rFonts w:eastAsiaTheme="minorEastAsia"/>
+              <w:noProof/>
+            </w:rPr>
+          </w:pPr>
+          <w:hyperlink w:anchor="_Toc129941509" w:history="1">
+            <w:r>
+              <w:rPr>
+                <w:rStyle w:val="Hyperlink"/>
+                <w:b/>
+                <w:bCs/>
+                <w:noProof/>
+              </w:rPr>
+              <w:t>5.1.</w:t>
+            </w:r>
+            <w:r>
+              <w:rPr>
+                <w:rFonts w:eastAsiaTheme="minorEastAsia"/>
+                <w:noProof/>
+              </w:rPr>
+              <w:tab/>
+            </w:r>
+            <w:r>
+              <w:rPr>
+                <w:rStyle w:val="Hyperlink"/>
+                <w:b/>
+                <w:bCs/>
+                <w:noProof/>
+              </w:rPr>
+              <w:t>Inspirations</w:t>
+            </w:r>
+            <w:r>
+              <w:rPr>
+                <w:noProof/>
+                <w:webHidden/>
+              </w:rPr>
+              <w:tab/>
+            </w:r>
+            <w:r>
+              <w:rPr>
+                <w:noProof/>
+                <w:webHidden/>
+              </w:rPr>
+              <w:fldChar w:fldCharType="begin"/>
+            </w:r>
+            <w:r>
+              <w:rPr>
+                <w:noProof/>
+                <w:webHidden/>
+              </w:rPr>
+              <w:instrText xml:space="preserve"> PAGEREF _Toc129941509 \h </w:instrText>
+            </w:r>
+            <w:r>
+              <w:rPr>
+                <w:noProof/>
+                <w:webHidden/>
+              </w:rPr>
+            </w:r>
+            <w:r>
+              <w:rPr>
+                <w:noProof/>
+                <w:webHidden/>
+              </w:rPr>
+              <w:fldChar w:fldCharType="separate"/>
+            </w:r>
+            <w:r>
+              <w:rPr>
+                <w:noProof/>
+                <w:webHidden/>
+              </w:rPr>
+              <w:t>9</w:t>
+            </w:r>
+            <w:r>
+              <w:rPr>
+                <w:noProof/>
+                <w:webHidden/>
+              </w:rPr>
+              <w:fldChar w:fldCharType="end"/>
+            </w:r>
+          </w:hyperlink>
+        </w:p>
+        <w:p>
+          <w:pPr>
+            <w:pStyle w:val="TOC2"/>
+            <w:tabs>
+              <w:tab w:val="left" w:pos="880"/>
+              <w:tab w:val="right" w:leader="dot" w:pos="9350"/>
+            </w:tabs>
+            <w:rPr>
+              <w:rFonts w:eastAsiaTheme="minorEastAsia"/>
+              <w:noProof/>
+            </w:rPr>
+          </w:pPr>
+          <w:hyperlink w:anchor="_Toc129941510" w:history="1">
+            <w:r>
+              <w:rPr>
+                <w:rStyle w:val="Hyperlink"/>
+                <w:b/>
+                <w:bCs/>
+                <w:noProof/>
+              </w:rPr>
+              <w:t>5.2.</w:t>
+            </w:r>
+            <w:r>
+              <w:rPr>
+                <w:rFonts w:eastAsiaTheme="minorEastAsia"/>
+                <w:noProof/>
+              </w:rPr>
+              <w:tab/>
+            </w:r>
+            <w:r>
+              <w:rPr>
+                <w:rStyle w:val="Hyperlink"/>
+                <w:b/>
+                <w:bCs/>
+                <w:noProof/>
+              </w:rPr>
+              <w:t>Moodboard</w:t>
+            </w:r>
+            <w:r>
+              <w:rPr>
+                <w:noProof/>
+                <w:webHidden/>
+              </w:rPr>
+              <w:tab/>
+            </w:r>
+            <w:r>
+              <w:rPr>
+                <w:noProof/>
+                <w:webHidden/>
+              </w:rPr>
+              <w:fldChar w:fldCharType="begin"/>
+            </w:r>
+            <w:r>
+              <w:rPr>
+                <w:noProof/>
+                <w:webHidden/>
+              </w:rPr>
+              <w:instrText xml:space="preserve"> PAGEREF _Toc129941510 \h </w:instrText>
+            </w:r>
+            <w:r>
+              <w:rPr>
+                <w:noProof/>
+                <w:webHidden/>
+              </w:rPr>
+            </w:r>
+            <w:r>
+              <w:rPr>
+                <w:noProof/>
+                <w:webHidden/>
+              </w:rPr>
+              <w:fldChar w:fldCharType="separate"/>
+            </w:r>
+            <w:r>
+              <w:rPr>
+                <w:noProof/>
+                <w:webHidden/>
+              </w:rPr>
+              <w:t>12</w:t>
+            </w:r>
+            <w:r>
+              <w:rPr>
+                <w:noProof/>
+                <w:webHidden/>
+              </w:rPr>
+              <w:fldChar w:fldCharType="end"/>
+            </w:r>
+          </w:hyperlink>
+        </w:p>
+        <w:p>
           <w:r>
             <w:rPr>
               <w:b/>
@@ -334,6 +2260,7 @@
           <w:bCs/>
         </w:rPr>
       </w:pPr>
+      <w:bookmarkStart w:id="0" w:name="_Toc129941489"/>
       <w:r>
         <w:rPr>
           <w:b/>
@@ -342,6 +2269,7 @@
         <w:lastRenderedPageBreak/>
         <w:t>Introduction</w:t>
       </w:r>
+      <w:bookmarkEnd w:id="0"/>
     </w:p>
     <w:p/>
     <w:p>
@@ -373,6 +2301,7 @@
           <w:bCs/>
         </w:rPr>
       </w:pPr>
+      <w:bookmarkStart w:id="1" w:name="_Toc129941490"/>
       <w:r>
         <w:rPr>
           <w:b/>
@@ -380,6 +2309,7 @@
         </w:rPr>
         <w:t>Scope</w:t>
       </w:r>
+      <w:bookmarkEnd w:id="1"/>
     </w:p>
     <w:p>
       <w:r>
@@ -399,6 +2329,7 @@
           <w:bCs/>
         </w:rPr>
       </w:pPr>
+      <w:bookmarkStart w:id="2" w:name="_Toc129941491"/>
       <w:r>
         <w:rPr>
           <w:b/>
@@ -406,6 +2337,7 @@
         </w:rPr>
         <w:t>Overview</w:t>
       </w:r>
+      <w:bookmarkEnd w:id="2"/>
     </w:p>
     <w:tbl>
       <w:tblPr>
@@ -452,7 +2384,7 @@
               <w:jc w:val="center"/>
             </w:pPr>
             <w:r>
-              <w:t>Simulation</w:t>
+              <w:t>Social Simulation</w:t>
             </w:r>
           </w:p>
         </w:tc>
@@ -536,12 +2468,21 @@
           <w:bCs/>
         </w:rPr>
       </w:pPr>
+      <w:bookmarkStart w:id="3" w:name="_Toc129941492"/>
       <w:r>
         <w:rPr>
           <w:b/>
           <w:bCs/>
         </w:rPr>
         <w:t>Types of fun</w:t>
+      </w:r>
+      <w:bookmarkEnd w:id="3"/>
+      <w:r>
+        <w:rPr>
+          <w:b/>
+          <w:bCs/>
+        </w:rPr>
+        <w:br/>
       </w:r>
     </w:p>
     <w:p>
@@ -653,6 +2594,7 @@
           <w:bCs/>
         </w:rPr>
       </w:pPr>
+      <w:bookmarkStart w:id="4" w:name="_Toc129941493"/>
       <w:r>
         <w:rPr>
           <w:b/>
@@ -660,6 +2602,7 @@
         </w:rPr>
         <w:t>Theme and Mood</w:t>
       </w:r>
+      <w:bookmarkEnd w:id="4"/>
     </w:p>
     <w:p>
       <w:pPr>
@@ -679,77 +2622,33 @@
     </w:p>
     <w:p>
       <w:pPr>
-        <w:pStyle w:val="ListParagraph"/>
-        <w:numPr>
-          <w:ilvl w:val="0"/>
-          <w:numId w:val="5"/>
-        </w:numPr>
-      </w:pPr>
-      <w:r>
+        <w:ind w:left="360"/>
+      </w:pPr>
+      <w:r>
+        <w:t>Social, helping people, understanding problems.</w:t>
+      </w:r>
+    </w:p>
+    <w:p>
+      <w:pPr>
         <w:rPr>
           <w:b/>
           <w:bCs/>
         </w:rPr>
-        <w:t>Educational</w:t>
-      </w:r>
-    </w:p>
-    <w:p>
-      <w:pPr>
-        <w:pStyle w:val="ListParagraph"/>
-        <w:numPr>
-          <w:ilvl w:val="1"/>
-          <w:numId w:val="5"/>
-        </w:numPr>
-      </w:pPr>
-      <w:r>
-        <w:t>The main goal of the game is to teach the students of health and wellbeing how to use technology.</w:t>
-      </w:r>
-    </w:p>
-    <w:p>
-      <w:pPr>
+      </w:pPr>
+      <w:r>
+        <w:t xml:space="preserve">       </w:t>
+      </w:r>
+      <w:r>
         <w:rPr>
           <w:b/>
           <w:bCs/>
         </w:rPr>
-      </w:pPr>
-      <w:r>
-        <w:t xml:space="preserve">       </w:t>
-      </w:r>
-      <w:r>
-        <w:rPr>
-          <w:b/>
-          <w:bCs/>
-        </w:rPr>
         <w:t>Mood:</w:t>
       </w:r>
     </w:p>
     <w:p>
-      <w:pPr>
-        <w:pStyle w:val="ListParagraph"/>
-        <w:numPr>
-          <w:ilvl w:val="0"/>
-          <w:numId w:val="5"/>
-        </w:numPr>
-      </w:pPr>
-      <w:r>
-        <w:rPr>
-          <w:b/>
-          <w:bCs/>
-        </w:rPr>
-        <w:t>Semi-Realistic</w:t>
-      </w:r>
-    </w:p>
-    <w:p>
-      <w:pPr>
-        <w:pStyle w:val="ListParagraph"/>
-        <w:numPr>
-          <w:ilvl w:val="1"/>
-          <w:numId w:val="5"/>
-        </w:numPr>
-      </w:pPr>
-      <w:r>
-        <w:lastRenderedPageBreak/>
-        <w:t>The game will have a semi-realistic interpretation of the working conditions of a caretaker.</w:t>
+      <w:r>
+        <w:t xml:space="preserve">      Serious, friendly, vibrant colors, happy tone.</w:t>
       </w:r>
     </w:p>
     <w:p/>
@@ -765,28 +2664,194 @@
           <w:bCs/>
         </w:rPr>
       </w:pPr>
+      <w:bookmarkStart w:id="5" w:name="_Toc129941494"/>
       <w:r>
         <w:rPr>
           <w:b/>
           <w:bCs/>
         </w:rPr>
+        <w:lastRenderedPageBreak/>
         <w:t>Elevator Pitch</w:t>
       </w:r>
-    </w:p>
-    <w:p>
-      <w:r>
-        <w:t xml:space="preserve">First person Dwarf Fortress in the visual style of low-poly </w:t>
-      </w:r>
+      <w:bookmarkEnd w:id="5"/>
+    </w:p>
+    <w:p>
       <w:proofErr w:type="spellStart"/>
       <w:r>
+        <w:t>CareTech</w:t>
+      </w:r>
+      <w:proofErr w:type="spellEnd"/>
+      <w:r>
+        <w:t xml:space="preserve"> is a game that gets inspired by the uniqueness of the </w:t>
+      </w:r>
+      <w:r>
+        <w:t>NPCs</w:t>
+      </w:r>
+      <w:r>
+        <w:t xml:space="preserve"> of the world of Dwarf Fortress, specifically the uniquely generated NPCs and Schedules</w:t>
+      </w:r>
+      <w:r>
+        <w:t xml:space="preserve">, and plans to put them in a housing environment like </w:t>
+      </w:r>
+      <w:proofErr w:type="spellStart"/>
+      <w:r>
         <w:t>Phasmophobia</w:t>
       </w:r>
       <w:proofErr w:type="spellEnd"/>
       <w:r>
-        <w:t>, except the dwarves are old people and the player needs to care for them like in Two-Point Hospital.</w:t>
-      </w:r>
-    </w:p>
-    <w:p/>
+        <w:t>, but more light-hearted, where the player will use first person controls to take care of the patients like the curing of the patients from Two-Point Hospital.</w:t>
+      </w:r>
+    </w:p>
+    <w:p>
+      <w:pPr>
+        <w:rPr>
+          <w:b/>
+          <w:bCs/>
+        </w:rPr>
+      </w:pPr>
+      <w:r>
+        <w:rPr>
+          <w:b/>
+          <w:bCs/>
+        </w:rPr>
+        <w:t>Inspirations:</w:t>
+      </w:r>
+    </w:p>
+    <w:p>
+      <w:pPr>
+        <w:pStyle w:val="ListParagraph"/>
+        <w:numPr>
+          <w:ilvl w:val="0"/>
+          <w:numId w:val="7"/>
+        </w:numPr>
+        <w:rPr>
+          <w:b/>
+          <w:bCs/>
+        </w:rPr>
+      </w:pPr>
+      <w:r>
+        <w:t>Dwarf Fortress</w:t>
+      </w:r>
+    </w:p>
+    <w:p>
+      <w:pPr>
+        <w:pStyle w:val="ListParagraph"/>
+        <w:numPr>
+          <w:ilvl w:val="1"/>
+          <w:numId w:val="7"/>
+        </w:numPr>
+        <w:rPr>
+          <w:b/>
+          <w:bCs/>
+        </w:rPr>
+      </w:pPr>
+      <w:r>
+        <w:t xml:space="preserve">Dwarf Fortress is a unique kind of game where the player takes care of and builds a colony of dwarves. In this colony, each dwarf has his own personality, stats, history, etc. </w:t>
+      </w:r>
+      <w:proofErr w:type="spellStart"/>
+      <w:r>
+        <w:t>CareTech</w:t>
+      </w:r>
+      <w:proofErr w:type="spellEnd"/>
+      <w:r>
+        <w:t xml:space="preserve"> takes inspiration from the NPC systems to make NPCs look alive.</w:t>
+      </w:r>
+    </w:p>
+    <w:p>
+      <w:pPr>
+        <w:pStyle w:val="ListParagraph"/>
+        <w:numPr>
+          <w:ilvl w:val="0"/>
+          <w:numId w:val="7"/>
+        </w:numPr>
+        <w:rPr>
+          <w:b/>
+          <w:bCs/>
+        </w:rPr>
+      </w:pPr>
+      <w:proofErr w:type="spellStart"/>
+      <w:r>
+        <w:t>Phasmophobia</w:t>
+      </w:r>
+      <w:proofErr w:type="spellEnd"/>
+    </w:p>
+    <w:p>
+      <w:pPr>
+        <w:pStyle w:val="ListParagraph"/>
+        <w:numPr>
+          <w:ilvl w:val="1"/>
+          <w:numId w:val="7"/>
+        </w:numPr>
+        <w:rPr>
+          <w:b/>
+          <w:bCs/>
+        </w:rPr>
+      </w:pPr>
+      <w:proofErr w:type="spellStart"/>
+      <w:r>
+        <w:t>Phasmophobia</w:t>
+      </w:r>
+      <w:proofErr w:type="spellEnd"/>
+      <w:r>
+        <w:t xml:space="preserve"> provides a realistic and interactable sub-urban environment, where the player can turn off lights, move items and furniture, etc. </w:t>
+      </w:r>
+      <w:proofErr w:type="spellStart"/>
+      <w:r>
+        <w:t>CareTech</w:t>
+      </w:r>
+      <w:proofErr w:type="spellEnd"/>
+      <w:r>
+        <w:t xml:space="preserve"> takes inspiration from this kind of environment, but a scary house would not fit the theme and mood of the game, so </w:t>
+      </w:r>
+      <w:proofErr w:type="spellStart"/>
+      <w:r>
+        <w:t>CareTech</w:t>
+      </w:r>
+      <w:proofErr w:type="spellEnd"/>
+      <w:r>
+        <w:t xml:space="preserve"> will go into a more light-hearted direction.</w:t>
+      </w:r>
+    </w:p>
+    <w:p>
+      <w:pPr>
+        <w:pStyle w:val="ListParagraph"/>
+        <w:numPr>
+          <w:ilvl w:val="0"/>
+          <w:numId w:val="7"/>
+        </w:numPr>
+        <w:rPr>
+          <w:b/>
+          <w:bCs/>
+        </w:rPr>
+      </w:pPr>
+      <w:r>
+        <w:t>Two-Point Hospital</w:t>
+      </w:r>
+    </w:p>
+    <w:p>
+      <w:pPr>
+        <w:pStyle w:val="ListParagraph"/>
+        <w:numPr>
+          <w:ilvl w:val="1"/>
+          <w:numId w:val="7"/>
+        </w:numPr>
+        <w:rPr>
+          <w:b/>
+          <w:bCs/>
+        </w:rPr>
+      </w:pPr>
+      <w:r>
+        <w:t xml:space="preserve">In this game, the player needs to find out what is wrong with patients and treat them using the correct tools. </w:t>
+      </w:r>
+      <w:proofErr w:type="spellStart"/>
+      <w:r>
+        <w:t>CareTech</w:t>
+      </w:r>
+      <w:proofErr w:type="spellEnd"/>
+      <w:r>
+        <w:t xml:space="preserve"> wants to provide a similar experience to that of Two-Point Hospital when it comes to treating the needs of the NPCs.</w:t>
+      </w:r>
+    </w:p>
     <w:p>
       <w:pPr>
         <w:pStyle w:val="Heading1"/>
@@ -799,6 +2864,7 @@
           <w:bCs/>
         </w:rPr>
       </w:pPr>
+      <w:bookmarkStart w:id="6" w:name="_Toc129941495"/>
       <w:r>
         <w:rPr>
           <w:b/>
@@ -806,6 +2872,7 @@
         </w:rPr>
         <w:t>Specifications</w:t>
       </w:r>
+      <w:bookmarkEnd w:id="6"/>
     </w:p>
     <w:p/>
     <w:p>
@@ -820,6 +2887,7 @@
           <w:bCs/>
         </w:rPr>
       </w:pPr>
+      <w:bookmarkStart w:id="7" w:name="_Toc129941496"/>
       <w:r>
         <w:rPr>
           <w:b/>
@@ -827,6 +2895,7 @@
         </w:rPr>
         <w:t>Concept</w:t>
       </w:r>
+      <w:bookmarkEnd w:id="7"/>
     </w:p>
     <w:p>
       <w:r>
@@ -838,16 +2907,16 @@
       </w:r>
       <w:proofErr w:type="spellEnd"/>
       <w:r>
-        <w:t xml:space="preserve"> is to provide a fun and engaging way of learning about how to us</w:t>
-      </w:r>
-      <w:r>
-        <w:t>e</w:t>
-      </w:r>
-      <w:r>
-        <w:t xml:space="preserve"> caretaker specific technology in a simulation environment</w:t>
-      </w:r>
-      <w:r>
-        <w:t>.</w:t>
+        <w:t xml:space="preserve"> is to provide </w:t>
+      </w:r>
+      <w:r>
+        <w:t>a learning environment for the students of health and wellbeing where they can learn about caretaker specific technology.</w:t>
+      </w:r>
+    </w:p>
+    <w:p/>
+    <w:p>
+      <w:r>
+        <w:t>// Needs rewording.</w:t>
       </w:r>
     </w:p>
     <w:p/>
@@ -863,6 +2932,7 @@
           <w:bCs/>
         </w:rPr>
       </w:pPr>
+      <w:bookmarkStart w:id="8" w:name="_Toc129941497"/>
       <w:r>
         <w:rPr>
           <w:b/>
@@ -870,6 +2940,7 @@
         </w:rPr>
         <w:t>Background</w:t>
       </w:r>
+      <w:bookmarkEnd w:id="8"/>
     </w:p>
     <w:p>
       <w:pPr>
@@ -883,6 +2954,7 @@
           <w:bCs/>
         </w:rPr>
       </w:pPr>
+      <w:bookmarkStart w:id="9" w:name="_Toc129941498"/>
       <w:r>
         <w:rPr>
           <w:b/>
@@ -890,6 +2962,7 @@
         </w:rPr>
         <w:t>Setting</w:t>
       </w:r>
+      <w:bookmarkEnd w:id="9"/>
     </w:p>
     <w:p>
       <w:r>
@@ -1043,6 +3116,7 @@
           <w:bCs/>
         </w:rPr>
       </w:pPr>
+      <w:bookmarkStart w:id="10" w:name="_Toc129941499"/>
       <w:r>
         <w:rPr>
           <w:b/>
@@ -1058,6 +3132,7 @@
         </w:rPr>
         <w:t>/Gameplay</w:t>
       </w:r>
+      <w:bookmarkEnd w:id="10"/>
     </w:p>
     <w:p/>
     <w:p>
@@ -1072,6 +3147,7 @@
           <w:bCs/>
         </w:rPr>
       </w:pPr>
+      <w:bookmarkStart w:id="11" w:name="_Toc129941500"/>
       <w:r>
         <w:rPr>
           <w:b/>
@@ -1079,6 +3155,7 @@
         </w:rPr>
         <w:t>Gameplay Loop</w:t>
       </w:r>
+      <w:bookmarkEnd w:id="11"/>
     </w:p>
     <w:p>
       <w:r>
@@ -1127,37 +3204,84 @@
     </w:p>
     <w:p>
       <w:r>
-        <w:t>The player is rewarded</w:t>
-      </w:r>
-      <w:r>
-        <w:t xml:space="preserve"> with points</w:t>
-      </w:r>
-      <w:r>
-        <w:t xml:space="preserve"> for correctly using the technology and tools available to them based on the situation and punished for using the</w:t>
-      </w:r>
-      <w:r>
-        <w:t>m</w:t>
-      </w:r>
-      <w:r>
-        <w:t xml:space="preserve"> incorrect technology and/or tools and taking too much time to react.</w:t>
+        <w:t>The game will feature three types of rewards:</w:t>
+      </w:r>
+    </w:p>
+    <w:p>
+      <w:pPr>
+        <w:pStyle w:val="ListParagraph"/>
+        <w:numPr>
+          <w:ilvl w:val="0"/>
+          <w:numId w:val="8"/>
+        </w:numPr>
+      </w:pPr>
+      <w:r>
+        <w:t>Rewards of Praise</w:t>
+      </w:r>
+    </w:p>
+    <w:p>
+      <w:pPr>
+        <w:pStyle w:val="ListParagraph"/>
+        <w:numPr>
+          <w:ilvl w:val="1"/>
+          <w:numId w:val="8"/>
+        </w:numPr>
+      </w:pPr>
+      <w:r>
+        <w:t>The player will be praised by the game and the NPCs when doing the correct actions and consoled by them if doing stuff incorrectly.</w:t>
+      </w:r>
+    </w:p>
+    <w:p>
+      <w:pPr>
+        <w:pStyle w:val="ListParagraph"/>
+        <w:numPr>
+          <w:ilvl w:val="0"/>
+          <w:numId w:val="8"/>
+        </w:numPr>
+      </w:pPr>
+      <w:r>
+        <w:t>Rewards of Sensory Feedback</w:t>
+      </w:r>
+    </w:p>
+    <w:p>
+      <w:pPr>
+        <w:pStyle w:val="ListParagraph"/>
+        <w:numPr>
+          <w:ilvl w:val="1"/>
+          <w:numId w:val="8"/>
+        </w:numPr>
+      </w:pPr>
+      <w:r>
+        <w:t>The NPCs will visually appear happier/sadder if the player correctly/incorrectly reacts to their needs.</w:t>
+      </w:r>
+    </w:p>
+    <w:p>
+      <w:pPr>
+        <w:pStyle w:val="ListParagraph"/>
+        <w:numPr>
+          <w:ilvl w:val="0"/>
+          <w:numId w:val="8"/>
+        </w:numPr>
+      </w:pPr>
+      <w:r>
+        <w:t>Rewards of Glory</w:t>
+      </w:r>
+    </w:p>
+    <w:p>
+      <w:pPr>
+        <w:pStyle w:val="ListParagraph"/>
+        <w:numPr>
+          <w:ilvl w:val="1"/>
+          <w:numId w:val="8"/>
+        </w:numPr>
+      </w:pPr>
+      <w:r>
+        <w:t>Based on the performance of the player, different trophies/achievements can be unlocked.</w:t>
       </w:r>
     </w:p>
     <w:p>
       <w:r>
         <w:t>The game will have a play time of 70-100 minutes (7 in game days).</w:t>
-      </w:r>
-    </w:p>
-    <w:p>
-      <w:r>
-        <w:t xml:space="preserve">At the end of the game, a quiz </w:t>
-      </w:r>
-      <w:proofErr w:type="gramStart"/>
-      <w:r>
-        <w:t>similar to</w:t>
-      </w:r>
-      <w:proofErr w:type="gramEnd"/>
-      <w:r>
-        <w:t xml:space="preserve"> a test might take place, where the knowledge of the player will be tested based on what he learned during the game. This feature is not set in stone and needs further discussion.</w:t>
       </w:r>
     </w:p>
     <w:p>
@@ -1168,6 +3292,7 @@
           <w:numId w:val="1"/>
         </w:numPr>
       </w:pPr>
+      <w:bookmarkStart w:id="12" w:name="_Toc129941501"/>
       <w:r>
         <w:rPr>
           <w:b/>
@@ -1175,6 +3300,7 @@
         </w:rPr>
         <w:t>Player</w:t>
       </w:r>
+      <w:bookmarkEnd w:id="12"/>
     </w:p>
     <w:p>
       <w:r>
@@ -1268,7 +3394,7 @@
           </w:tcPr>
           <w:p>
             <w:r>
-              <w:t>Shift</w:t>
+              <w:t>Mouse</w:t>
             </w:r>
           </w:p>
         </w:tc>
@@ -1278,7 +3404,7 @@
           </w:tcPr>
           <w:p>
             <w:r>
-              <w:t>Sprint</w:t>
+              <w:t>Look Around</w:t>
             </w:r>
           </w:p>
         </w:tc>
@@ -1290,7 +3416,7 @@
           </w:tcPr>
           <w:p>
             <w:r>
-              <w:t>Mouse</w:t>
+              <w:t>Left Click</w:t>
             </w:r>
           </w:p>
         </w:tc>
@@ -1300,7 +3426,7 @@
           </w:tcPr>
           <w:p>
             <w:r>
-              <w:t>Look Around</w:t>
+              <w:t>Pick Up, Interact</w:t>
             </w:r>
           </w:p>
         </w:tc>
@@ -1312,7 +3438,7 @@
           </w:tcPr>
           <w:p>
             <w:r>
-              <w:t>E/F</w:t>
+              <w:t>Right Click</w:t>
             </w:r>
           </w:p>
         </w:tc>
@@ -1322,78 +3448,13 @@
           </w:tcPr>
           <w:p>
             <w:r>
-              <w:t>Grab object</w:t>
-            </w:r>
-          </w:p>
-        </w:tc>
-      </w:tr>
-      <w:tr>
-        <w:tc>
-          <w:tcPr>
-            <w:tcW w:w="4675" w:type="dxa"/>
-          </w:tcPr>
-          <w:p>
-            <w:r>
-              <w:t>G</w:t>
-            </w:r>
-          </w:p>
-        </w:tc>
-        <w:tc>
-          <w:tcPr>
-            <w:tcW w:w="4675" w:type="dxa"/>
-          </w:tcPr>
-          <w:p>
-            <w:r>
-              <w:t>Drop object</w:t>
-            </w:r>
-          </w:p>
-        </w:tc>
-      </w:tr>
-      <w:tr>
-        <w:tc>
-          <w:tcPr>
-            <w:tcW w:w="4675" w:type="dxa"/>
-          </w:tcPr>
-          <w:p>
-            <w:r>
-              <w:t>Scroll Wheel / 1,2,3,4</w:t>
-            </w:r>
-          </w:p>
-        </w:tc>
-        <w:tc>
-          <w:tcPr>
-            <w:tcW w:w="4675" w:type="dxa"/>
-          </w:tcPr>
-          <w:p>
-            <w:r>
-              <w:t>Switch between objects</w:t>
-            </w:r>
-          </w:p>
-        </w:tc>
-      </w:tr>
-      <w:tr>
-        <w:tc>
-          <w:tcPr>
-            <w:tcW w:w="4675" w:type="dxa"/>
-          </w:tcPr>
-          <w:p>
-            <w:r>
-              <w:t>Left Click</w:t>
-            </w:r>
-          </w:p>
-        </w:tc>
-        <w:tc>
-          <w:tcPr>
-            <w:tcW w:w="4675" w:type="dxa"/>
-          </w:tcPr>
-          <w:p>
-            <w:r>
-              <w:t>Interact</w:t>
+              <w:t>Drop Item</w:t>
             </w:r>
           </w:p>
         </w:tc>
       </w:tr>
     </w:tbl>
+    <w:p/>
     <w:p>
       <w:r>
         <w:br/>
@@ -1411,6 +3472,7 @@
           <w:bCs/>
         </w:rPr>
       </w:pPr>
+      <w:bookmarkStart w:id="13" w:name="_Toc129941502"/>
       <w:r>
         <w:rPr>
           <w:b/>
@@ -1418,6 +3480,7 @@
         </w:rPr>
         <w:t>Actions</w:t>
       </w:r>
+      <w:bookmarkEnd w:id="13"/>
     </w:p>
     <w:p>
       <w:r>
@@ -1455,13 +3518,16 @@
           <w:bCs/>
         </w:rPr>
       </w:pPr>
+      <w:bookmarkStart w:id="14" w:name="_Toc129941503"/>
       <w:r>
         <w:rPr>
           <w:b/>
           <w:bCs/>
         </w:rPr>
+        <w:lastRenderedPageBreak/>
         <w:t>Non-Playable Characters (NPCs)</w:t>
       </w:r>
+      <w:bookmarkEnd w:id="14"/>
     </w:p>
     <w:p>
       <w:r>
@@ -1470,7 +3536,6 @@
     </w:p>
     <w:p>
       <w:r>
-        <w:lastRenderedPageBreak/>
         <w:t xml:space="preserve">The goal when designing </w:t>
       </w:r>
       <w:r>
@@ -1497,6 +3562,7 @@
           <w:bCs/>
         </w:rPr>
       </w:pPr>
+      <w:bookmarkStart w:id="15" w:name="_Toc129941504"/>
       <w:r>
         <w:rPr>
           <w:b/>
@@ -1504,31 +3570,26 @@
         </w:rPr>
         <w:t>Stats</w:t>
       </w:r>
+      <w:bookmarkEnd w:id="15"/>
     </w:p>
     <w:p>
       <w:r>
         <w:t xml:space="preserve">The NPCs will have visually accessible stats such as hunger, the need to </w:t>
       </w:r>
       <w:r>
-        <w:t xml:space="preserve">go to the toilet, sleep, </w:t>
-      </w:r>
-      <w:proofErr w:type="spellStart"/>
-      <w:proofErr w:type="gramStart"/>
-      <w:r>
-        <w:t>etc.They</w:t>
-      </w:r>
-      <w:proofErr w:type="spellEnd"/>
-      <w:proofErr w:type="gramEnd"/>
-      <w:r>
-        <w:t xml:space="preserve"> will react to the stats as necessary. (Example: going to drink water when thirsty</w:t>
-      </w:r>
-      <w:proofErr w:type="gramStart"/>
-      <w:r>
-        <w:t>).The</w:t>
-      </w:r>
-      <w:proofErr w:type="gramEnd"/>
-      <w:r>
-        <w:t xml:space="preserve"> stats will be randomized within certain thresholds for every NPC.</w:t>
+        <w:t>go to the toilet, sleep, etc.</w:t>
+      </w:r>
+      <w:r>
+        <w:t xml:space="preserve"> </w:t>
+      </w:r>
+      <w:r>
+        <w:t>They will react to the stats as necessary. (Example: going to drink water when thirsty).</w:t>
+      </w:r>
+      <w:r>
+        <w:t xml:space="preserve"> </w:t>
+      </w:r>
+      <w:r>
+        <w:t>The stats will be randomized within certain thresholds for every NPC.</w:t>
       </w:r>
     </w:p>
     <w:p>
@@ -1543,6 +3604,7 @@
           <w:bCs/>
         </w:rPr>
       </w:pPr>
+      <w:bookmarkStart w:id="16" w:name="_Toc129941505"/>
       <w:r>
         <w:rPr>
           <w:b/>
@@ -1550,18 +3612,29 @@
         </w:rPr>
         <w:t>Needs/Problems</w:t>
       </w:r>
+      <w:bookmarkEnd w:id="16"/>
     </w:p>
     <w:p>
       <w:r>
         <w:t xml:space="preserve">Each NPC will have specific needs that might trigger events to which the player needs to respond. These needs link to issues that lead to a caretaker specific situation. As for an example, </w:t>
       </w:r>
-      <w:proofErr w:type="gramStart"/>
-      <w:r>
-        <w:t>a</w:t>
-      </w:r>
-      <w:proofErr w:type="gramEnd"/>
-      <w:r>
-        <w:t xml:space="preserve"> NPC that forgets to show up during group lunch will have a Robots Tessa installed in his room, in this case the problem is “forgetfulness” and the need is “reminder.</w:t>
+      <w:r>
+        <w:t>an</w:t>
+      </w:r>
+      <w:r>
+        <w:t xml:space="preserve"> NPC that forgets to show up during group lunch will have a Robots Tessa installed in his room, in this case the problem is “forgetfulness</w:t>
+      </w:r>
+      <w:r>
+        <w:t>”,</w:t>
+      </w:r>
+      <w:r>
+        <w:t xml:space="preserve"> and the need is “reminder</w:t>
+      </w:r>
+      <w:r>
+        <w:t>”</w:t>
+      </w:r>
+      <w:r>
+        <w:t>.</w:t>
       </w:r>
     </w:p>
     <w:p>
@@ -1572,6 +3645,7 @@
           <w:numId w:val="1"/>
         </w:numPr>
       </w:pPr>
+      <w:bookmarkStart w:id="17" w:name="_Toc129941506"/>
       <w:r>
         <w:rPr>
           <w:b/>
@@ -1579,6 +3653,7 @@
         </w:rPr>
         <w:t>Schedules</w:t>
       </w:r>
+      <w:bookmarkEnd w:id="17"/>
     </w:p>
     <w:p>
       <w:r>
@@ -1602,6 +3677,7 @@
           <w:bCs/>
         </w:rPr>
       </w:pPr>
+      <w:bookmarkStart w:id="18" w:name="_Toc129941507"/>
       <w:r>
         <w:rPr>
           <w:b/>
@@ -1616,34 +3692,451 @@
         </w:rPr>
         <w:t>/Goal</w:t>
       </w:r>
-    </w:p>
-    <w:p>
-      <w:r>
-        <w:t xml:space="preserve">The objective of the game consists of </w:t>
-      </w:r>
-      <w:r>
-        <w:t xml:space="preserve">the player taking care of the needs of the nursed NPCs. </w:t>
-      </w:r>
-    </w:p>
-    <w:p>
-      <w:r>
-        <w:t xml:space="preserve">If the player takes care correctly and swiftly, he will receive a higher </w:t>
-      </w:r>
-      <w:r>
-        <w:t>number</w:t>
-      </w:r>
-      <w:r>
-        <w:t xml:space="preserve"> of points.</w:t>
-      </w:r>
-    </w:p>
-    <w:p>
-      <w:r>
-        <w:t>The goal of the game is to complete the 7 days with the highest possible number of points.</w:t>
+      <w:bookmarkEnd w:id="18"/>
+    </w:p>
+    <w:p/>
+    <w:p>
+      <w:r>
+        <w:t xml:space="preserve">The objective of the game consists of the player taking care of the needs of the nursed NPCs. </w:t>
+      </w:r>
+    </w:p>
+    <w:p>
+      <w:r>
+        <w:t>The goal of the game is to complete the 7 days while keeping the NPCs as happy as possible.</w:t>
+      </w:r>
+    </w:p>
+    <w:p/>
+    <w:p>
+      <w:pPr>
+        <w:pStyle w:val="Heading1"/>
+        <w:numPr>
+          <w:ilvl w:val="0"/>
+          <w:numId w:val="1"/>
+        </w:numPr>
+        <w:rPr>
+          <w:b/>
+          <w:bCs/>
+        </w:rPr>
+      </w:pPr>
+      <w:bookmarkStart w:id="19" w:name="_Toc129941508"/>
+      <w:r>
+        <w:rPr>
+          <w:b/>
+          <w:bCs/>
+        </w:rPr>
+        <w:t>Visuals</w:t>
+      </w:r>
+      <w:bookmarkEnd w:id="19"/>
+    </w:p>
+    <w:p>
+      <w:pPr>
+        <w:pStyle w:val="Heading2"/>
+        <w:numPr>
+          <w:ilvl w:val="1"/>
+          <w:numId w:val="1"/>
+        </w:numPr>
+        <w:rPr>
+          <w:b/>
+          <w:bCs/>
+        </w:rPr>
+      </w:pPr>
+      <w:bookmarkStart w:id="20" w:name="_Toc129941509"/>
+      <w:r>
+        <w:rPr>
+          <w:b/>
+          <w:bCs/>
+        </w:rPr>
+        <w:t>Inspirations</w:t>
+      </w:r>
+      <w:bookmarkEnd w:id="20"/>
+    </w:p>
+    <w:p>
+      <w:pPr>
+        <w:pStyle w:val="ListParagraph"/>
+        <w:numPr>
+          <w:ilvl w:val="0"/>
+          <w:numId w:val="11"/>
+        </w:numPr>
+      </w:pPr>
+      <w:proofErr w:type="spellStart"/>
+      <w:r>
+        <w:rPr>
+          <w:b/>
+          <w:bCs/>
+        </w:rPr>
+        <w:t>Phasmophobia</w:t>
+      </w:r>
+      <w:proofErr w:type="spellEnd"/>
+    </w:p>
+    <w:p>
+      <w:pPr>
+        <w:ind w:left="720"/>
+      </w:pPr>
+      <w:proofErr w:type="spellStart"/>
+      <w:r>
+        <w:t>Phasmophobia</w:t>
+      </w:r>
+      <w:proofErr w:type="spellEnd"/>
+      <w:r>
+        <w:t xml:space="preserve"> is a horror game in which the player is tasked with finding out what type of ghost haunts a </w:t>
+      </w:r>
+      <w:r>
+        <w:rPr>
+          <w:b/>
+          <w:bCs/>
+        </w:rPr>
+        <w:t>house.</w:t>
+      </w:r>
+      <w:r>
+        <w:t xml:space="preserve"> The location in which the game takes place is usually a family house. For the game </w:t>
+      </w:r>
+      <w:proofErr w:type="spellStart"/>
+      <w:r>
+        <w:t>CareTech</w:t>
+      </w:r>
+      <w:proofErr w:type="spellEnd"/>
+      <w:r>
+        <w:t xml:space="preserve">, the location will be a </w:t>
+      </w:r>
+      <w:r>
+        <w:rPr>
+          <w:b/>
+          <w:bCs/>
+        </w:rPr>
+        <w:t>nursing home</w:t>
+      </w:r>
+      <w:r>
+        <w:t>, which has a similar base.</w:t>
+      </w:r>
+    </w:p>
+    <w:p>
+      <w:pPr>
+        <w:ind w:left="720"/>
+      </w:pPr>
+      <w:r>
+        <w:t>The inspiration comes from the house design but will be changed in a low-poly non-scary mood.</w:t>
+      </w:r>
+    </w:p>
+    <w:p>
+      <w:pPr>
+        <w:ind w:left="720"/>
+      </w:pPr>
+    </w:p>
+    <w:p>
+      <w:r>
+        <w:br w:type="page"/>
+      </w:r>
+      <w:r>
+        <w:rPr>
+          <w:noProof/>
+        </w:rPr>
+        <w:lastRenderedPageBreak/>
+        <w:drawing>
+          <wp:inline distT="0" distB="0" distL="0" distR="0" wp14:anchorId="4920230D" wp14:editId="70ED8BE0">
+            <wp:extent cx="5943600" cy="3344545"/>
+            <wp:effectExtent l="0" t="0" r="0" b="8255"/>
+            <wp:docPr id="1" name="Picture 1" descr="42 Edgefield Road | Phasmophobia Wiki | Fandom"/>
+            <wp:cNvGraphicFramePr>
+              <a:graphicFrameLocks xmlns:a="http://schemas.openxmlformats.org/drawingml/2006/main" noChangeAspect="1"/>
+            </wp:cNvGraphicFramePr>
+            <a:graphic xmlns:a="http://schemas.openxmlformats.org/drawingml/2006/main">
+              <a:graphicData uri="http://schemas.openxmlformats.org/drawingml/2006/picture">
+                <pic:pic xmlns:pic="http://schemas.openxmlformats.org/drawingml/2006/picture">
+                  <pic:nvPicPr>
+                    <pic:cNvPr id="0" name="Picture 1" descr="42 Edgefield Road | Phasmophobia Wiki | Fandom"/>
+                    <pic:cNvPicPr>
+                      <a:picLocks noChangeAspect="1" noChangeArrowheads="1"/>
+                    </pic:cNvPicPr>
+                  </pic:nvPicPr>
+                  <pic:blipFill>
+                    <a:blip r:embed="rId11" cstate="print">
+                      <a:extLst>
+                        <a:ext uri="{28A0092B-C50C-407E-A947-70E740481C1C}">
+                          <a14:useLocalDpi xmlns:a14="http://schemas.microsoft.com/office/drawing/2010/main" val="0"/>
+                        </a:ext>
+                      </a:extLst>
+                    </a:blip>
+                    <a:srcRect/>
+                    <a:stretch>
+                      <a:fillRect/>
+                    </a:stretch>
+                  </pic:blipFill>
+                  <pic:spPr bwMode="auto">
+                    <a:xfrm>
+                      <a:off x="0" y="0"/>
+                      <a:ext cx="5943600" cy="3344545"/>
+                    </a:xfrm>
+                    <a:prstGeom prst="rect">
+                      <a:avLst/>
+                    </a:prstGeom>
+                    <a:noFill/>
+                    <a:ln>
+                      <a:noFill/>
+                    </a:ln>
+                  </pic:spPr>
+                </pic:pic>
+              </a:graphicData>
+            </a:graphic>
+          </wp:inline>
+        </w:drawing>
+      </w:r>
+    </w:p>
+    <w:p>
+      <w:r>
+        <w:t xml:space="preserve">Figure </w:t>
+      </w:r>
+      <w:proofErr w:type="gramStart"/>
+      <w:r>
+        <w:t>3  :</w:t>
+      </w:r>
+      <w:proofErr w:type="gramEnd"/>
+      <w:r>
+        <w:t xml:space="preserve"> </w:t>
+      </w:r>
+      <w:proofErr w:type="spellStart"/>
+      <w:r>
+        <w:t>Phasmophobia</w:t>
+      </w:r>
+      <w:proofErr w:type="spellEnd"/>
+      <w:r>
+        <w:t xml:space="preserve"> house</w:t>
+      </w:r>
+    </w:p>
+    <w:p>
+      <w:pPr>
+        <w:ind w:left="720"/>
+      </w:pPr>
+    </w:p>
+    <w:p>
+      <w:pPr>
+        <w:pStyle w:val="ListParagraph"/>
+        <w:numPr>
+          <w:ilvl w:val="0"/>
+          <w:numId w:val="11"/>
+        </w:numPr>
+      </w:pPr>
+      <w:r>
+        <w:t>Low Poly Games</w:t>
+      </w:r>
+    </w:p>
+    <w:p>
+      <w:pPr>
+        <w:ind w:left="720"/>
+      </w:pPr>
+      <w:r>
+        <w:t xml:space="preserve">Low Poly Games, which are games that use models containing a low </w:t>
+      </w:r>
+      <w:proofErr w:type="gramStart"/>
+      <w:r>
+        <w:t>amount</w:t>
+      </w:r>
+      <w:proofErr w:type="gramEnd"/>
+      <w:r>
+        <w:t xml:space="preserve"> of polygons, are a type of game that use simplistic graphics in order to force the player to use their imagination and thus, stick more with the player.</w:t>
+      </w:r>
+    </w:p>
+    <w:p>
+      <w:pPr>
+        <w:ind w:left="720"/>
+      </w:pPr>
+      <w:r>
+        <w:t>The simplicity also offers less visual clutter, which is an advantage when presenting the game to a non-gamer, such as the students of health and wellbeing.</w:t>
+      </w:r>
+    </w:p>
+    <w:p/>
+    <w:p>
+      <w:r>
+        <w:rPr>
+          <w:noProof/>
+        </w:rPr>
+        <w:lastRenderedPageBreak/>
+        <w:drawing>
+          <wp:inline distT="0" distB="0" distL="0" distR="0" wp14:anchorId="641C0EA1" wp14:editId="236A12E0">
+            <wp:extent cx="5943600" cy="3960495"/>
+            <wp:effectExtent l="0" t="0" r="0" b="1905"/>
+            <wp:docPr id="5" name="Picture 5" descr="Low Poly Cartoon House Interiors"/>
+            <wp:cNvGraphicFramePr>
+              <a:graphicFrameLocks xmlns:a="http://schemas.openxmlformats.org/drawingml/2006/main" noChangeAspect="1"/>
+            </wp:cNvGraphicFramePr>
+            <a:graphic xmlns:a="http://schemas.openxmlformats.org/drawingml/2006/main">
+              <a:graphicData uri="http://schemas.openxmlformats.org/drawingml/2006/picture">
+                <pic:pic xmlns:pic="http://schemas.openxmlformats.org/drawingml/2006/picture">
+                  <pic:nvPicPr>
+                    <pic:cNvPr id="0" name="Picture 5" descr="Low Poly Cartoon House Interiors"/>
+                    <pic:cNvPicPr>
+                      <a:picLocks noChangeAspect="1" noChangeArrowheads="1"/>
+                    </pic:cNvPicPr>
+                  </pic:nvPicPr>
+                  <pic:blipFill>
+                    <a:blip r:embed="rId12">
+                      <a:extLst>
+                        <a:ext uri="{28A0092B-C50C-407E-A947-70E740481C1C}">
+                          <a14:useLocalDpi xmlns:a14="http://schemas.microsoft.com/office/drawing/2010/main" val="0"/>
+                        </a:ext>
+                      </a:extLst>
+                    </a:blip>
+                    <a:srcRect/>
+                    <a:stretch>
+                      <a:fillRect/>
+                    </a:stretch>
+                  </pic:blipFill>
+                  <pic:spPr bwMode="auto">
+                    <a:xfrm>
+                      <a:off x="0" y="0"/>
+                      <a:ext cx="5943600" cy="3960495"/>
+                    </a:xfrm>
+                    <a:prstGeom prst="rect">
+                      <a:avLst/>
+                    </a:prstGeom>
+                    <a:noFill/>
+                    <a:ln>
+                      <a:noFill/>
+                    </a:ln>
+                  </pic:spPr>
+                </pic:pic>
+              </a:graphicData>
+            </a:graphic>
+          </wp:inline>
+        </w:drawing>
+      </w:r>
+    </w:p>
+    <w:p>
+      <w:r>
+        <w:t>Figure 4: Low poly scene in Unity.</w:t>
       </w:r>
     </w:p>
     <w:p/>
     <w:p/>
-    <w:p/>
+    <w:p>
+      <w:pPr>
+        <w:pStyle w:val="Heading2"/>
+        <w:numPr>
+          <w:ilvl w:val="1"/>
+          <w:numId w:val="1"/>
+        </w:numPr>
+        <w:rPr>
+          <w:b/>
+          <w:bCs/>
+        </w:rPr>
+      </w:pPr>
+      <w:bookmarkStart w:id="21" w:name="_Toc129941510"/>
+      <w:proofErr w:type="spellStart"/>
+      <w:r>
+        <w:rPr>
+          <w:b/>
+          <w:bCs/>
+        </w:rPr>
+        <w:lastRenderedPageBreak/>
+        <w:t>Moodboard</w:t>
+      </w:r>
+      <w:bookmarkEnd w:id="21"/>
+      <w:proofErr w:type="spellEnd"/>
+    </w:p>
+    <w:p>
+      <w:r>
+        <w:drawing>
+          <wp:inline distT="0" distB="0" distL="0" distR="0" wp14:anchorId="2C185B7F" wp14:editId="72D45236">
+            <wp:extent cx="5943600" cy="5223510"/>
+            <wp:effectExtent l="0" t="0" r="0" b="0"/>
+            <wp:docPr id="4" name="Picture 4"/>
+            <wp:cNvGraphicFramePr>
+              <a:graphicFrameLocks xmlns:a="http://schemas.openxmlformats.org/drawingml/2006/main" noChangeAspect="1"/>
+            </wp:cNvGraphicFramePr>
+            <a:graphic xmlns:a="http://schemas.openxmlformats.org/drawingml/2006/main">
+              <a:graphicData uri="http://schemas.openxmlformats.org/drawingml/2006/picture">
+                <pic:pic xmlns:pic="http://schemas.openxmlformats.org/drawingml/2006/picture">
+                  <pic:nvPicPr>
+                    <pic:cNvPr id="1" name=""/>
+                    <pic:cNvPicPr/>
+                  </pic:nvPicPr>
+                  <pic:blipFill>
+                    <a:blip r:embed="rId13"/>
+                    <a:stretch>
+                      <a:fillRect/>
+                    </a:stretch>
+                  </pic:blipFill>
+                  <pic:spPr>
+                    <a:xfrm>
+                      <a:off x="0" y="0"/>
+                      <a:ext cx="5943600" cy="5223510"/>
+                    </a:xfrm>
+                    <a:prstGeom prst="rect">
+                      <a:avLst/>
+                    </a:prstGeom>
+                  </pic:spPr>
+                </pic:pic>
+              </a:graphicData>
+            </a:graphic>
+          </wp:inline>
+        </w:drawing>
+      </w:r>
+    </w:p>
+    <w:p>
+      <w:r>
+        <w:t>Figure 5:</w:t>
+      </w:r>
+      <w:r>
+        <w:t xml:space="preserve"> General</w:t>
+      </w:r>
+      <w:r>
+        <w:t xml:space="preserve"> </w:t>
+      </w:r>
+      <w:proofErr w:type="spellStart"/>
+      <w:r>
+        <w:t>Moodboard</w:t>
+      </w:r>
+      <w:proofErr w:type="spellEnd"/>
+    </w:p>
+    <w:p>
+      <w:r>
+        <w:lastRenderedPageBreak/>
+        <w:drawing>
+          <wp:inline distT="0" distB="0" distL="0" distR="0" wp14:anchorId="2673FE96" wp14:editId="488AF838">
+            <wp:extent cx="5943600" cy="5210810"/>
+            <wp:effectExtent l="0" t="0" r="0" b="8890"/>
+            <wp:docPr id="6" name="Picture 6" descr="A picture containing text, indoor, wall, shelf&#10;&#10;Description automatically generated"/>
+            <wp:cNvGraphicFramePr>
+              <a:graphicFrameLocks xmlns:a="http://schemas.openxmlformats.org/drawingml/2006/main" noChangeAspect="1"/>
+            </wp:cNvGraphicFramePr>
+            <a:graphic xmlns:a="http://schemas.openxmlformats.org/drawingml/2006/main">
+              <a:graphicData uri="http://schemas.openxmlformats.org/drawingml/2006/picture">
+                <pic:pic xmlns:pic="http://schemas.openxmlformats.org/drawingml/2006/picture">
+                  <pic:nvPicPr>
+                    <pic:cNvPr id="6" name="Picture 6" descr="A picture containing text, indoor, wall, shelf&#10;&#10;Description automatically generated"/>
+                    <pic:cNvPicPr/>
+                  </pic:nvPicPr>
+                  <pic:blipFill>
+                    <a:blip r:embed="rId14"/>
+                    <a:stretch>
+                      <a:fillRect/>
+                    </a:stretch>
+                  </pic:blipFill>
+                  <pic:spPr>
+                    <a:xfrm>
+                      <a:off x="0" y="0"/>
+                      <a:ext cx="5943600" cy="5210810"/>
+                    </a:xfrm>
+                    <a:prstGeom prst="rect">
+                      <a:avLst/>
+                    </a:prstGeom>
+                  </pic:spPr>
+                </pic:pic>
+              </a:graphicData>
+            </a:graphic>
+          </wp:inline>
+        </w:drawing>
+      </w:r>
+    </w:p>
+    <w:p>
+      <w:r>
+        <w:t xml:space="preserve">Figure 6: Visual design </w:t>
+      </w:r>
+      <w:proofErr w:type="spellStart"/>
+      <w:r>
+        <w:t>moodboard</w:t>
+      </w:r>
+      <w:proofErr w:type="spellEnd"/>
+    </w:p>
     <w:p>
       <w:pPr>
         <w:pStyle w:val="ListParagraph"/>
@@ -1654,8 +4147,7 @@
     <w:p/>
     <w:p/>
     <w:sectPr>
-      <w:headerReference w:type="default" r:id="rId11"/>
-      <w:footerReference w:type="default" r:id="rId12"/>
+      <w:footerReference w:type="default" r:id="rId15"/>
       <w:pgSz w:w="12240" w:h="15840"/>
       <w:pgMar w:top="1440" w:right="1440" w:bottom="1440" w:left="1440" w:header="720" w:footer="720" w:gutter="0"/>
       <w:pgNumType w:chapStyle="1"/>
@@ -1784,19 +4276,95 @@
 </w:footnotes>
 </file>
 
-<file path=word/header1.xml><?xml version="1.0" encoding="utf-8"?>
-<w:hdr xmlns:wpc="http://schemas.microsoft.com/office/word/2010/wordprocessingCanvas" xmlns:cx="http://schemas.microsoft.com/office/drawing/2014/chartex" xmlns:cx1="http://schemas.microsoft.com/office/drawing/2015/9/8/chartex" xmlns:cx2="http://schemas.microsoft.com/office/drawing/2015/10/21/chartex" xmlns:cx3="http://schemas.microsoft.com/office/drawing/2016/5/9/chartex" xmlns:cx4="http://schemas.microsoft.com/office/drawing/2016/5/10/chartex" xmlns:cx5="http://schemas.microsoft.com/office/drawing/2016/5/11/chartex" xmlns:cx6="http://schemas.microsoft.com/office/drawing/2016/5/12/chartex" xmlns:cx7="http://schemas.microsoft.com/office/drawing/2016/5/13/chartex" xmlns:cx8="http://schemas.microsoft.com/office/drawing/2016/5/14/chartex" xmlns:mc="http://schemas.openxmlformats.org/markup-compatibility/2006" xmlns:aink="http://schemas.microsoft.com/office/drawing/2016/ink" xmlns:am3d="http://schemas.microsoft.com/office/drawing/2017/model3d" xmlns:o="urn:schemas-microsoft-com:office:office" xmlns:oel="http://schemas.microsoft.com/office/2019/extlst" xmlns:r="http://schemas.openxmlformats.org/officeDocument/2006/relationships" xmlns:m="http://schemas.openxmlformats.org/officeDocument/2006/math" xmlns:v="urn:schemas-microsoft-com:vml" xmlns:wp14="http://schemas.microsoft.com/office/word/2010/wordprocessingDrawing" xmlns:wp="http://schemas.openxmlformats.org/drawingml/2006/wordprocessingDrawing" xmlns:w10="urn:schemas-microsoft-com:office:word" xmlns:w="http://schemas.openxmlformats.org/wordprocessingml/2006/main" xmlns:w14="http://schemas.microsoft.com/office/word/2010/wordml" xmlns:w15="http://schemas.microsoft.com/office/word/2012/wordml" xmlns:w16cex="http://schemas.microsoft.com/office/word/2018/wordml/cex" xmlns:w16cid="http://schemas.microsoft.com/office/word/2016/wordml/cid" xmlns:w16="http://schemas.microsoft.com/office/word/2018/wordml" xmlns:w16sdtdh="http://schemas.microsoft.com/office/word/2020/wordml/sdtdatahash" xmlns:w16se="http://schemas.microsoft.com/office/word/2015/wordml/symex" xmlns:wpg="http://schemas.microsoft.com/office/word/2010/wordprocessingGroup" xmlns:wpi="http://schemas.microsoft.com/office/word/2010/wordprocessingInk" xmlns:wne="http://schemas.microsoft.com/office/word/2006/wordml" xmlns:wps="http://schemas.microsoft.com/office/word/2010/wordprocessingShape" mc:Ignorable="w14 w15 w16se w16cid w16 w16cex w16sdtdh wp14">
-  <w:p>
-    <w:pPr>
-      <w:pStyle w:val="Header"/>
-    </w:pPr>
-  </w:p>
-</w:hdr>
-</file>
-
 <file path=word/numbering.xml><?xml version="1.0" encoding="utf-8"?>
 <w:numbering xmlns:wpc="http://schemas.microsoft.com/office/word/2010/wordprocessingCanvas" xmlns:cx="http://schemas.microsoft.com/office/drawing/2014/chartex" xmlns:cx1="http://schemas.microsoft.com/office/drawing/2015/9/8/chartex" xmlns:cx2="http://schemas.microsoft.com/office/drawing/2015/10/21/chartex" xmlns:cx3="http://schemas.microsoft.com/office/drawing/2016/5/9/chartex" xmlns:cx4="http://schemas.microsoft.com/office/drawing/2016/5/10/chartex" xmlns:cx5="http://schemas.microsoft.com/office/drawing/2016/5/11/chartex" xmlns:cx6="http://schemas.microsoft.com/office/drawing/2016/5/12/chartex" xmlns:cx7="http://schemas.microsoft.com/office/drawing/2016/5/13/chartex" xmlns:cx8="http://schemas.microsoft.com/office/drawing/2016/5/14/chartex" xmlns:mc="http://schemas.openxmlformats.org/markup-compatibility/2006" xmlns:aink="http://schemas.microsoft.com/office/drawing/2016/ink" xmlns:am3d="http://schemas.microsoft.com/office/drawing/2017/model3d" xmlns:o="urn:schemas-microsoft-com:office:office" xmlns:oel="http://schemas.microsoft.com/office/2019/extlst" xmlns:r="http://schemas.openxmlformats.org/officeDocument/2006/relationships" xmlns:m="http://schemas.openxmlformats.org/officeDocument/2006/math" xmlns:v="urn:schemas-microsoft-com:vml" xmlns:wp14="http://schemas.microsoft.com/office/word/2010/wordprocessingDrawing" xmlns:wp="http://schemas.openxmlformats.org/drawingml/2006/wordprocessingDrawing" xmlns:w10="urn:schemas-microsoft-com:office:word" xmlns:w="http://schemas.openxmlformats.org/wordprocessingml/2006/main" xmlns:w14="http://schemas.microsoft.com/office/word/2010/wordml" xmlns:w15="http://schemas.microsoft.com/office/word/2012/wordml" xmlns:w16cex="http://schemas.microsoft.com/office/word/2018/wordml/cex" xmlns:w16cid="http://schemas.microsoft.com/office/word/2016/wordml/cid" xmlns:w16="http://schemas.microsoft.com/office/word/2018/wordml" xmlns:w16sdtdh="http://schemas.microsoft.com/office/word/2020/wordml/sdtdatahash" xmlns:w16se="http://schemas.microsoft.com/office/word/2015/wordml/symex" xmlns:wpg="http://schemas.microsoft.com/office/word/2010/wordprocessingGroup" xmlns:wpi="http://schemas.microsoft.com/office/word/2010/wordprocessingInk" xmlns:wne="http://schemas.microsoft.com/office/word/2006/wordml" xmlns:wps="http://schemas.microsoft.com/office/word/2010/wordprocessingShape" mc:Ignorable="w14 w15 w16se w16cid w16 w16cex w16sdtdh wp14">
   <w:abstractNum w:abstractNumId="0" w15:restartNumberingAfterBreak="0">
+    <w:nsid w:val="0BBA0CB3"/>
+    <w:multiLevelType w:val="hybridMultilevel"/>
+    <w:tmpl w:val="C7D0F4BE"/>
+    <w:lvl w:ilvl="0" w:tplc="0409000F">
+      <w:start w:val="1"/>
+      <w:numFmt w:val="decimal"/>
+      <w:lvlText w:val="%1."/>
+      <w:lvlJc w:val="left"/>
+      <w:pPr>
+        <w:ind w:left="720" w:hanging="360"/>
+      </w:pPr>
+    </w:lvl>
+    <w:lvl w:ilvl="1" w:tplc="04090019" w:tentative="1">
+      <w:start w:val="1"/>
+      <w:numFmt w:val="lowerLetter"/>
+      <w:lvlText w:val="%2."/>
+      <w:lvlJc w:val="left"/>
+      <w:pPr>
+        <w:ind w:left="1440" w:hanging="360"/>
+      </w:pPr>
+    </w:lvl>
+    <w:lvl w:ilvl="2" w:tplc="0409001B" w:tentative="1">
+      <w:start w:val="1"/>
+      <w:numFmt w:val="lowerRoman"/>
+      <w:lvlText w:val="%3."/>
+      <w:lvlJc w:val="right"/>
+      <w:pPr>
+        <w:ind w:left="2160" w:hanging="180"/>
+      </w:pPr>
+    </w:lvl>
+    <w:lvl w:ilvl="3" w:tplc="0409000F" w:tentative="1">
+      <w:start w:val="1"/>
+      <w:numFmt w:val="decimal"/>
+      <w:lvlText w:val="%4."/>
+      <w:lvlJc w:val="left"/>
+      <w:pPr>
+        <w:ind w:left="2880" w:hanging="360"/>
+      </w:pPr>
+    </w:lvl>
+    <w:lvl w:ilvl="4" w:tplc="04090019" w:tentative="1">
+      <w:start w:val="1"/>
+      <w:numFmt w:val="lowerLetter"/>
+      <w:lvlText w:val="%5."/>
+      <w:lvlJc w:val="left"/>
+      <w:pPr>
+        <w:ind w:left="3600" w:hanging="360"/>
+      </w:pPr>
+    </w:lvl>
+    <w:lvl w:ilvl="5" w:tplc="0409001B" w:tentative="1">
+      <w:start w:val="1"/>
+      <w:numFmt w:val="lowerRoman"/>
+      <w:lvlText w:val="%6."/>
+      <w:lvlJc w:val="right"/>
+      <w:pPr>
+        <w:ind w:left="4320" w:hanging="180"/>
+      </w:pPr>
+    </w:lvl>
+    <w:lvl w:ilvl="6" w:tplc="0409000F" w:tentative="1">
+      <w:start w:val="1"/>
+      <w:numFmt w:val="decimal"/>
+      <w:lvlText w:val="%7."/>
+      <w:lvlJc w:val="left"/>
+      <w:pPr>
+        <w:ind w:left="5040" w:hanging="360"/>
+      </w:pPr>
+    </w:lvl>
+    <w:lvl w:ilvl="7" w:tplc="04090019" w:tentative="1">
+      <w:start w:val="1"/>
+      <w:numFmt w:val="lowerLetter"/>
+      <w:lvlText w:val="%8."/>
+      <w:lvlJc w:val="left"/>
+      <w:pPr>
+        <w:ind w:left="5760" w:hanging="360"/>
+      </w:pPr>
+    </w:lvl>
+    <w:lvl w:ilvl="8" w:tplc="0409001B" w:tentative="1">
+      <w:start w:val="1"/>
+      <w:numFmt w:val="lowerRoman"/>
+      <w:lvlText w:val="%9."/>
+      <w:lvlJc w:val="right"/>
+      <w:pPr>
+        <w:ind w:left="6480" w:hanging="180"/>
+      </w:pPr>
+    </w:lvl>
+  </w:abstractNum>
+  <w:abstractNum w:abstractNumId="1" w15:restartNumberingAfterBreak="0">
     <w:nsid w:val="140F3388"/>
     <w:multiLevelType w:val="multilevel"/>
     <w:tmpl w:val="0409001F"/>
@@ -1882,7 +4450,7 @@
       </w:pPr>
     </w:lvl>
   </w:abstractNum>
-  <w:abstractNum w:abstractNumId="1" w15:restartNumberingAfterBreak="0">
+  <w:abstractNum w:abstractNumId="2" w15:restartNumberingAfterBreak="0">
     <w:nsid w:val="269B5079"/>
     <w:multiLevelType w:val="hybridMultilevel"/>
     <w:tmpl w:val="B5B682F8"/>
@@ -1995,7 +4563,233 @@
       </w:rPr>
     </w:lvl>
   </w:abstractNum>
-  <w:abstractNum w:abstractNumId="2" w15:restartNumberingAfterBreak="0">
+  <w:abstractNum w:abstractNumId="3" w15:restartNumberingAfterBreak="0">
+    <w:nsid w:val="2A7E5E48"/>
+    <w:multiLevelType w:val="hybridMultilevel"/>
+    <w:tmpl w:val="8E5038E8"/>
+    <w:lvl w:ilvl="0" w:tplc="04090001">
+      <w:start w:val="1"/>
+      <w:numFmt w:val="bullet"/>
+      <w:lvlText w:val=""/>
+      <w:lvlJc w:val="left"/>
+      <w:pPr>
+        <w:ind w:left="1080" w:hanging="360"/>
+      </w:pPr>
+      <w:rPr>
+        <w:rFonts w:ascii="Symbol" w:hAnsi="Symbol" w:hint="default"/>
+      </w:rPr>
+    </w:lvl>
+    <w:lvl w:ilvl="1" w:tplc="04090003" w:tentative="1">
+      <w:start w:val="1"/>
+      <w:numFmt w:val="bullet"/>
+      <w:lvlText w:val="o"/>
+      <w:lvlJc w:val="left"/>
+      <w:pPr>
+        <w:ind w:left="1800" w:hanging="360"/>
+      </w:pPr>
+      <w:rPr>
+        <w:rFonts w:ascii="Courier New" w:hAnsi="Courier New" w:cs="Courier New" w:hint="default"/>
+      </w:rPr>
+    </w:lvl>
+    <w:lvl w:ilvl="2" w:tplc="04090005" w:tentative="1">
+      <w:start w:val="1"/>
+      <w:numFmt w:val="bullet"/>
+      <w:lvlText w:val=""/>
+      <w:lvlJc w:val="left"/>
+      <w:pPr>
+        <w:ind w:left="2520" w:hanging="360"/>
+      </w:pPr>
+      <w:rPr>
+        <w:rFonts w:ascii="Wingdings" w:hAnsi="Wingdings" w:hint="default"/>
+      </w:rPr>
+    </w:lvl>
+    <w:lvl w:ilvl="3" w:tplc="04090001" w:tentative="1">
+      <w:start w:val="1"/>
+      <w:numFmt w:val="bullet"/>
+      <w:lvlText w:val=""/>
+      <w:lvlJc w:val="left"/>
+      <w:pPr>
+        <w:ind w:left="3240" w:hanging="360"/>
+      </w:pPr>
+      <w:rPr>
+        <w:rFonts w:ascii="Symbol" w:hAnsi="Symbol" w:hint="default"/>
+      </w:rPr>
+    </w:lvl>
+    <w:lvl w:ilvl="4" w:tplc="04090003" w:tentative="1">
+      <w:start w:val="1"/>
+      <w:numFmt w:val="bullet"/>
+      <w:lvlText w:val="o"/>
+      <w:lvlJc w:val="left"/>
+      <w:pPr>
+        <w:ind w:left="3960" w:hanging="360"/>
+      </w:pPr>
+      <w:rPr>
+        <w:rFonts w:ascii="Courier New" w:hAnsi="Courier New" w:cs="Courier New" w:hint="default"/>
+      </w:rPr>
+    </w:lvl>
+    <w:lvl w:ilvl="5" w:tplc="04090005" w:tentative="1">
+      <w:start w:val="1"/>
+      <w:numFmt w:val="bullet"/>
+      <w:lvlText w:val=""/>
+      <w:lvlJc w:val="left"/>
+      <w:pPr>
+        <w:ind w:left="4680" w:hanging="360"/>
+      </w:pPr>
+      <w:rPr>
+        <w:rFonts w:ascii="Wingdings" w:hAnsi="Wingdings" w:hint="default"/>
+      </w:rPr>
+    </w:lvl>
+    <w:lvl w:ilvl="6" w:tplc="04090001" w:tentative="1">
+      <w:start w:val="1"/>
+      <w:numFmt w:val="bullet"/>
+      <w:lvlText w:val=""/>
+      <w:lvlJc w:val="left"/>
+      <w:pPr>
+        <w:ind w:left="5400" w:hanging="360"/>
+      </w:pPr>
+      <w:rPr>
+        <w:rFonts w:ascii="Symbol" w:hAnsi="Symbol" w:hint="default"/>
+      </w:rPr>
+    </w:lvl>
+    <w:lvl w:ilvl="7" w:tplc="04090003" w:tentative="1">
+      <w:start w:val="1"/>
+      <w:numFmt w:val="bullet"/>
+      <w:lvlText w:val="o"/>
+      <w:lvlJc w:val="left"/>
+      <w:pPr>
+        <w:ind w:left="6120" w:hanging="360"/>
+      </w:pPr>
+      <w:rPr>
+        <w:rFonts w:ascii="Courier New" w:hAnsi="Courier New" w:cs="Courier New" w:hint="default"/>
+      </w:rPr>
+    </w:lvl>
+    <w:lvl w:ilvl="8" w:tplc="04090005" w:tentative="1">
+      <w:start w:val="1"/>
+      <w:numFmt w:val="bullet"/>
+      <w:lvlText w:val=""/>
+      <w:lvlJc w:val="left"/>
+      <w:pPr>
+        <w:ind w:left="6840" w:hanging="360"/>
+      </w:pPr>
+      <w:rPr>
+        <w:rFonts w:ascii="Wingdings" w:hAnsi="Wingdings" w:hint="default"/>
+      </w:rPr>
+    </w:lvl>
+  </w:abstractNum>
+  <w:abstractNum w:abstractNumId="4" w15:restartNumberingAfterBreak="0">
+    <w:nsid w:val="2FA91F2F"/>
+    <w:multiLevelType w:val="hybridMultilevel"/>
+    <w:tmpl w:val="F9CA6F02"/>
+    <w:lvl w:ilvl="0" w:tplc="04090001">
+      <w:start w:val="1"/>
+      <w:numFmt w:val="bullet"/>
+      <w:lvlText w:val=""/>
+      <w:lvlJc w:val="left"/>
+      <w:pPr>
+        <w:ind w:left="720" w:hanging="360"/>
+      </w:pPr>
+      <w:rPr>
+        <w:rFonts w:ascii="Symbol" w:hAnsi="Symbol" w:hint="default"/>
+      </w:rPr>
+    </w:lvl>
+    <w:lvl w:ilvl="1" w:tplc="04090003">
+      <w:start w:val="1"/>
+      <w:numFmt w:val="bullet"/>
+      <w:lvlText w:val="o"/>
+      <w:lvlJc w:val="left"/>
+      <w:pPr>
+        <w:ind w:left="1440" w:hanging="360"/>
+      </w:pPr>
+      <w:rPr>
+        <w:rFonts w:ascii="Courier New" w:hAnsi="Courier New" w:cs="Courier New" w:hint="default"/>
+      </w:rPr>
+    </w:lvl>
+    <w:lvl w:ilvl="2" w:tplc="04090005" w:tentative="1">
+      <w:start w:val="1"/>
+      <w:numFmt w:val="bullet"/>
+      <w:lvlText w:val=""/>
+      <w:lvlJc w:val="left"/>
+      <w:pPr>
+        <w:ind w:left="2160" w:hanging="360"/>
+      </w:pPr>
+      <w:rPr>
+        <w:rFonts w:ascii="Wingdings" w:hAnsi="Wingdings" w:hint="default"/>
+      </w:rPr>
+    </w:lvl>
+    <w:lvl w:ilvl="3" w:tplc="04090001" w:tentative="1">
+      <w:start w:val="1"/>
+      <w:numFmt w:val="bullet"/>
+      <w:lvlText w:val=""/>
+      <w:lvlJc w:val="left"/>
+      <w:pPr>
+        <w:ind w:left="2880" w:hanging="360"/>
+      </w:pPr>
+      <w:rPr>
+        <w:rFonts w:ascii="Symbol" w:hAnsi="Symbol" w:hint="default"/>
+      </w:rPr>
+    </w:lvl>
+    <w:lvl w:ilvl="4" w:tplc="04090003" w:tentative="1">
+      <w:start w:val="1"/>
+      <w:numFmt w:val="bullet"/>
+      <w:lvlText w:val="o"/>
+      <w:lvlJc w:val="left"/>
+      <w:pPr>
+        <w:ind w:left="3600" w:hanging="360"/>
+      </w:pPr>
+      <w:rPr>
+        <w:rFonts w:ascii="Courier New" w:hAnsi="Courier New" w:cs="Courier New" w:hint="default"/>
+      </w:rPr>
+    </w:lvl>
+    <w:lvl w:ilvl="5" w:tplc="04090005" w:tentative="1">
+      <w:start w:val="1"/>
+      <w:numFmt w:val="bullet"/>
+      <w:lvlText w:val=""/>
+      <w:lvlJc w:val="left"/>
+      <w:pPr>
+        <w:ind w:left="4320" w:hanging="360"/>
+      </w:pPr>
+      <w:rPr>
+        <w:rFonts w:ascii="Wingdings" w:hAnsi="Wingdings" w:hint="default"/>
+      </w:rPr>
+    </w:lvl>
+    <w:lvl w:ilvl="6" w:tplc="04090001" w:tentative="1">
+      <w:start w:val="1"/>
+      <w:numFmt w:val="bullet"/>
+      <w:lvlText w:val=""/>
+      <w:lvlJc w:val="left"/>
+      <w:pPr>
+        <w:ind w:left="5040" w:hanging="360"/>
+      </w:pPr>
+      <w:rPr>
+        <w:rFonts w:ascii="Symbol" w:hAnsi="Symbol" w:hint="default"/>
+      </w:rPr>
+    </w:lvl>
+    <w:lvl w:ilvl="7" w:tplc="04090003" w:tentative="1">
+      <w:start w:val="1"/>
+      <w:numFmt w:val="bullet"/>
+      <w:lvlText w:val="o"/>
+      <w:lvlJc w:val="left"/>
+      <w:pPr>
+        <w:ind w:left="5760" w:hanging="360"/>
+      </w:pPr>
+      <w:rPr>
+        <w:rFonts w:ascii="Courier New" w:hAnsi="Courier New" w:cs="Courier New" w:hint="default"/>
+      </w:rPr>
+    </w:lvl>
+    <w:lvl w:ilvl="8" w:tplc="04090005" w:tentative="1">
+      <w:start w:val="1"/>
+      <w:numFmt w:val="bullet"/>
+      <w:lvlText w:val=""/>
+      <w:lvlJc w:val="left"/>
+      <w:pPr>
+        <w:ind w:left="6480" w:hanging="360"/>
+      </w:pPr>
+      <w:rPr>
+        <w:rFonts w:ascii="Wingdings" w:hAnsi="Wingdings" w:hint="default"/>
+      </w:rPr>
+    </w:lvl>
+  </w:abstractNum>
+  <w:abstractNum w:abstractNumId="5" w15:restartNumberingAfterBreak="0">
     <w:nsid w:val="37516299"/>
     <w:multiLevelType w:val="multilevel"/>
     <w:tmpl w:val="0409001F"/>
@@ -2081,7 +4875,120 @@
       </w:pPr>
     </w:lvl>
   </w:abstractNum>
-  <w:abstractNum w:abstractNumId="3" w15:restartNumberingAfterBreak="0">
+  <w:abstractNum w:abstractNumId="6" w15:restartNumberingAfterBreak="0">
+    <w:nsid w:val="3C777188"/>
+    <w:multiLevelType w:val="hybridMultilevel"/>
+    <w:tmpl w:val="6870209A"/>
+    <w:lvl w:ilvl="0" w:tplc="04090001">
+      <w:start w:val="1"/>
+      <w:numFmt w:val="bullet"/>
+      <w:lvlText w:val=""/>
+      <w:lvlJc w:val="left"/>
+      <w:pPr>
+        <w:ind w:left="720" w:hanging="360"/>
+      </w:pPr>
+      <w:rPr>
+        <w:rFonts w:ascii="Symbol" w:hAnsi="Symbol" w:hint="default"/>
+      </w:rPr>
+    </w:lvl>
+    <w:lvl w:ilvl="1" w:tplc="04090003">
+      <w:start w:val="1"/>
+      <w:numFmt w:val="bullet"/>
+      <w:lvlText w:val="o"/>
+      <w:lvlJc w:val="left"/>
+      <w:pPr>
+        <w:ind w:left="1440" w:hanging="360"/>
+      </w:pPr>
+      <w:rPr>
+        <w:rFonts w:ascii="Courier New" w:hAnsi="Courier New" w:cs="Courier New" w:hint="default"/>
+      </w:rPr>
+    </w:lvl>
+    <w:lvl w:ilvl="2" w:tplc="04090005">
+      <w:start w:val="1"/>
+      <w:numFmt w:val="bullet"/>
+      <w:lvlText w:val=""/>
+      <w:lvlJc w:val="left"/>
+      <w:pPr>
+        <w:ind w:left="2160" w:hanging="360"/>
+      </w:pPr>
+      <w:rPr>
+        <w:rFonts w:ascii="Wingdings" w:hAnsi="Wingdings" w:hint="default"/>
+      </w:rPr>
+    </w:lvl>
+    <w:lvl w:ilvl="3" w:tplc="04090001" w:tentative="1">
+      <w:start w:val="1"/>
+      <w:numFmt w:val="bullet"/>
+      <w:lvlText w:val=""/>
+      <w:lvlJc w:val="left"/>
+      <w:pPr>
+        <w:ind w:left="2880" w:hanging="360"/>
+      </w:pPr>
+      <w:rPr>
+        <w:rFonts w:ascii="Symbol" w:hAnsi="Symbol" w:hint="default"/>
+      </w:rPr>
+    </w:lvl>
+    <w:lvl w:ilvl="4" w:tplc="04090003" w:tentative="1">
+      <w:start w:val="1"/>
+      <w:numFmt w:val="bullet"/>
+      <w:lvlText w:val="o"/>
+      <w:lvlJc w:val="left"/>
+      <w:pPr>
+        <w:ind w:left="3600" w:hanging="360"/>
+      </w:pPr>
+      <w:rPr>
+        <w:rFonts w:ascii="Courier New" w:hAnsi="Courier New" w:cs="Courier New" w:hint="default"/>
+      </w:rPr>
+    </w:lvl>
+    <w:lvl w:ilvl="5" w:tplc="04090005" w:tentative="1">
+      <w:start w:val="1"/>
+      <w:numFmt w:val="bullet"/>
+      <w:lvlText w:val=""/>
+      <w:lvlJc w:val="left"/>
+      <w:pPr>
+        <w:ind w:left="4320" w:hanging="360"/>
+      </w:pPr>
+      <w:rPr>
+        <w:rFonts w:ascii="Wingdings" w:hAnsi="Wingdings" w:hint="default"/>
+      </w:rPr>
+    </w:lvl>
+    <w:lvl w:ilvl="6" w:tplc="04090001" w:tentative="1">
+      <w:start w:val="1"/>
+      <w:numFmt w:val="bullet"/>
+      <w:lvlText w:val=""/>
+      <w:lvlJc w:val="left"/>
+      <w:pPr>
+        <w:ind w:left="5040" w:hanging="360"/>
+      </w:pPr>
+      <w:rPr>
+        <w:rFonts w:ascii="Symbol" w:hAnsi="Symbol" w:hint="default"/>
+      </w:rPr>
+    </w:lvl>
+    <w:lvl w:ilvl="7" w:tplc="04090003" w:tentative="1">
+      <w:start w:val="1"/>
+      <w:numFmt w:val="bullet"/>
+      <w:lvlText w:val="o"/>
+      <w:lvlJc w:val="left"/>
+      <w:pPr>
+        <w:ind w:left="5760" w:hanging="360"/>
+      </w:pPr>
+      <w:rPr>
+        <w:rFonts w:ascii="Courier New" w:hAnsi="Courier New" w:cs="Courier New" w:hint="default"/>
+      </w:rPr>
+    </w:lvl>
+    <w:lvl w:ilvl="8" w:tplc="04090005" w:tentative="1">
+      <w:start w:val="1"/>
+      <w:numFmt w:val="bullet"/>
+      <w:lvlText w:val=""/>
+      <w:lvlJc w:val="left"/>
+      <w:pPr>
+        <w:ind w:left="6480" w:hanging="360"/>
+      </w:pPr>
+      <w:rPr>
+        <w:rFonts w:ascii="Wingdings" w:hAnsi="Wingdings" w:hint="default"/>
+      </w:rPr>
+    </w:lvl>
+  </w:abstractNum>
+  <w:abstractNum w:abstractNumId="7" w15:restartNumberingAfterBreak="0">
     <w:nsid w:val="428C2DF0"/>
     <w:multiLevelType w:val="hybridMultilevel"/>
     <w:tmpl w:val="37D2C218"/>
@@ -2194,7 +5101,7 @@
       </w:rPr>
     </w:lvl>
   </w:abstractNum>
-  <w:abstractNum w:abstractNumId="4" w15:restartNumberingAfterBreak="0">
+  <w:abstractNum w:abstractNumId="8" w15:restartNumberingAfterBreak="0">
     <w:nsid w:val="538B43A9"/>
     <w:multiLevelType w:val="hybridMultilevel"/>
     <w:tmpl w:val="D366964C"/>
@@ -2280,7 +5187,120 @@
       </w:pPr>
     </w:lvl>
   </w:abstractNum>
-  <w:abstractNum w:abstractNumId="5" w15:restartNumberingAfterBreak="0">
+  <w:abstractNum w:abstractNumId="9" w15:restartNumberingAfterBreak="0">
+    <w:nsid w:val="549C3C63"/>
+    <w:multiLevelType w:val="hybridMultilevel"/>
+    <w:tmpl w:val="079EA76E"/>
+    <w:lvl w:ilvl="0" w:tplc="04090001">
+      <w:start w:val="1"/>
+      <w:numFmt w:val="bullet"/>
+      <w:lvlText w:val=""/>
+      <w:lvlJc w:val="left"/>
+      <w:pPr>
+        <w:ind w:left="720" w:hanging="360"/>
+      </w:pPr>
+      <w:rPr>
+        <w:rFonts w:ascii="Symbol" w:hAnsi="Symbol" w:hint="default"/>
+      </w:rPr>
+    </w:lvl>
+    <w:lvl w:ilvl="1" w:tplc="04090003">
+      <w:start w:val="1"/>
+      <w:numFmt w:val="bullet"/>
+      <w:lvlText w:val="o"/>
+      <w:lvlJc w:val="left"/>
+      <w:pPr>
+        <w:ind w:left="1440" w:hanging="360"/>
+      </w:pPr>
+      <w:rPr>
+        <w:rFonts w:ascii="Courier New" w:hAnsi="Courier New" w:cs="Courier New" w:hint="default"/>
+      </w:rPr>
+    </w:lvl>
+    <w:lvl w:ilvl="2" w:tplc="04090005" w:tentative="1">
+      <w:start w:val="1"/>
+      <w:numFmt w:val="bullet"/>
+      <w:lvlText w:val=""/>
+      <w:lvlJc w:val="left"/>
+      <w:pPr>
+        <w:ind w:left="2160" w:hanging="360"/>
+      </w:pPr>
+      <w:rPr>
+        <w:rFonts w:ascii="Wingdings" w:hAnsi="Wingdings" w:hint="default"/>
+      </w:rPr>
+    </w:lvl>
+    <w:lvl w:ilvl="3" w:tplc="04090001" w:tentative="1">
+      <w:start w:val="1"/>
+      <w:numFmt w:val="bullet"/>
+      <w:lvlText w:val=""/>
+      <w:lvlJc w:val="left"/>
+      <w:pPr>
+        <w:ind w:left="2880" w:hanging="360"/>
+      </w:pPr>
+      <w:rPr>
+        <w:rFonts w:ascii="Symbol" w:hAnsi="Symbol" w:hint="default"/>
+      </w:rPr>
+    </w:lvl>
+    <w:lvl w:ilvl="4" w:tplc="04090003" w:tentative="1">
+      <w:start w:val="1"/>
+      <w:numFmt w:val="bullet"/>
+      <w:lvlText w:val="o"/>
+      <w:lvlJc w:val="left"/>
+      <w:pPr>
+        <w:ind w:left="3600" w:hanging="360"/>
+      </w:pPr>
+      <w:rPr>
+        <w:rFonts w:ascii="Courier New" w:hAnsi="Courier New" w:cs="Courier New" w:hint="default"/>
+      </w:rPr>
+    </w:lvl>
+    <w:lvl w:ilvl="5" w:tplc="04090005" w:tentative="1">
+      <w:start w:val="1"/>
+      <w:numFmt w:val="bullet"/>
+      <w:lvlText w:val=""/>
+      <w:lvlJc w:val="left"/>
+      <w:pPr>
+        <w:ind w:left="4320" w:hanging="360"/>
+      </w:pPr>
+      <w:rPr>
+        <w:rFonts w:ascii="Wingdings" w:hAnsi="Wingdings" w:hint="default"/>
+      </w:rPr>
+    </w:lvl>
+    <w:lvl w:ilvl="6" w:tplc="04090001" w:tentative="1">
+      <w:start w:val="1"/>
+      <w:numFmt w:val="bullet"/>
+      <w:lvlText w:val=""/>
+      <w:lvlJc w:val="left"/>
+      <w:pPr>
+        <w:ind w:left="5040" w:hanging="360"/>
+      </w:pPr>
+      <w:rPr>
+        <w:rFonts w:ascii="Symbol" w:hAnsi="Symbol" w:hint="default"/>
+      </w:rPr>
+    </w:lvl>
+    <w:lvl w:ilvl="7" w:tplc="04090003" w:tentative="1">
+      <w:start w:val="1"/>
+      <w:numFmt w:val="bullet"/>
+      <w:lvlText w:val="o"/>
+      <w:lvlJc w:val="left"/>
+      <w:pPr>
+        <w:ind w:left="5760" w:hanging="360"/>
+      </w:pPr>
+      <w:rPr>
+        <w:rFonts w:ascii="Courier New" w:hAnsi="Courier New" w:cs="Courier New" w:hint="default"/>
+      </w:rPr>
+    </w:lvl>
+    <w:lvl w:ilvl="8" w:tplc="04090005" w:tentative="1">
+      <w:start w:val="1"/>
+      <w:numFmt w:val="bullet"/>
+      <w:lvlText w:val=""/>
+      <w:lvlJc w:val="left"/>
+      <w:pPr>
+        <w:ind w:left="6480" w:hanging="360"/>
+      </w:pPr>
+      <w:rPr>
+        <w:rFonts w:ascii="Wingdings" w:hAnsi="Wingdings" w:hint="default"/>
+      </w:rPr>
+    </w:lvl>
+  </w:abstractNum>
+  <w:abstractNum w:abstractNumId="10" w15:restartNumberingAfterBreak="0">
     <w:nsid w:val="5DEF769B"/>
     <w:multiLevelType w:val="hybridMultilevel"/>
     <w:tmpl w:val="DA884122"/>
@@ -2394,22 +5414,37 @@
     </w:lvl>
   </w:abstractNum>
   <w:num w:numId="1" w16cid:durableId="1801529470">
+    <w:abstractNumId w:val="1"/>
+  </w:num>
+  <w:num w:numId="2" w16cid:durableId="472404208">
+    <w:abstractNumId w:val="8"/>
+  </w:num>
+  <w:num w:numId="3" w16cid:durableId="971597695">
+    <w:abstractNumId w:val="5"/>
+  </w:num>
+  <w:num w:numId="4" w16cid:durableId="1142888671">
+    <w:abstractNumId w:val="10"/>
+  </w:num>
+  <w:num w:numId="5" w16cid:durableId="881408889">
+    <w:abstractNumId w:val="7"/>
+  </w:num>
+  <w:num w:numId="6" w16cid:durableId="1748454816">
+    <w:abstractNumId w:val="2"/>
+  </w:num>
+  <w:num w:numId="7" w16cid:durableId="456458253">
+    <w:abstractNumId w:val="4"/>
+  </w:num>
+  <w:num w:numId="8" w16cid:durableId="915482647">
+    <w:abstractNumId w:val="6"/>
+  </w:num>
+  <w:num w:numId="9" w16cid:durableId="726956589">
+    <w:abstractNumId w:val="9"/>
+  </w:num>
+  <w:num w:numId="10" w16cid:durableId="1052733010">
     <w:abstractNumId w:val="0"/>
   </w:num>
-  <w:num w:numId="2" w16cid:durableId="472404208">
-    <w:abstractNumId w:val="4"/>
-  </w:num>
-  <w:num w:numId="3" w16cid:durableId="971597695">
-    <w:abstractNumId w:val="2"/>
-  </w:num>
-  <w:num w:numId="4" w16cid:durableId="1142888671">
-    <w:abstractNumId w:val="5"/>
-  </w:num>
-  <w:num w:numId="5" w16cid:durableId="881408889">
+  <w:num w:numId="11" w16cid:durableId="1836334024">
     <w:abstractNumId w:val="3"/>
-  </w:num>
-  <w:num w:numId="6" w16cid:durableId="1748454816">
-    <w:abstractNumId w:val="1"/>
   </w:num>
 </w:numbering>
 </file>
@@ -3118,6 +6153,53 @@
       <w:szCs w:val="24"/>
     </w:rPr>
   </w:style>
+  <w:style w:type="paragraph" w:styleId="TOC1">
+    <w:name w:val="toc 1"/>
+    <w:basedOn w:val="Normal"/>
+    <w:next w:val="Normal"/>
+    <w:autoRedefine/>
+    <w:uiPriority w:val="39"/>
+    <w:unhideWhenUsed/>
+    <w:rsid w:val="00266C90"/>
+    <w:pPr>
+      <w:spacing w:after="100"/>
+    </w:pPr>
+  </w:style>
+  <w:style w:type="paragraph" w:styleId="TOC2">
+    <w:name w:val="toc 2"/>
+    <w:basedOn w:val="Normal"/>
+    <w:next w:val="Normal"/>
+    <w:autoRedefine/>
+    <w:uiPriority w:val="39"/>
+    <w:unhideWhenUsed/>
+    <w:rsid w:val="00266C90"/>
+    <w:pPr>
+      <w:spacing w:after="100"/>
+      <w:ind w:left="220"/>
+    </w:pPr>
+  </w:style>
+  <w:style w:type="paragraph" w:styleId="TOC3">
+    <w:name w:val="toc 3"/>
+    <w:basedOn w:val="Normal"/>
+    <w:next w:val="Normal"/>
+    <w:autoRedefine/>
+    <w:uiPriority w:val="39"/>
+    <w:unhideWhenUsed/>
+    <w:rsid w:val="00266C90"/>
+    <w:pPr>
+      <w:spacing w:after="100"/>
+      <w:ind w:left="440"/>
+    </w:pPr>
+  </w:style>
+  <w:style w:type="paragraph" w:styleId="NoSpacing">
+    <w:name w:val="No Spacing"/>
+    <w:uiPriority w:val="1"/>
+    <w:qFormat/>
+    <w:rsid w:val="007254F8"/>
+    <w:pPr>
+      <w:spacing w:after="0" w:line="240" w:lineRule="auto"/>
+    </w:pPr>
+  </w:style>
 </w:styles>
 </file>
 

</xml_diff>

<commit_message>
updated spawner script with more helper functions, added technology placement logic
</commit_message>
<xml_diff>
--- a/Documents/Game Design Document.docx
+++ b/Documents/Game Design Document.docx
@@ -1,6 +1,6 @@
 
 <file path=word/document.xml><?xml version="1.0" encoding="utf-8"?>
-<w:document xmlns:wpc="http://schemas.microsoft.com/office/word/2010/wordprocessingCanvas" xmlns:cx="http://schemas.microsoft.com/office/drawing/2014/chartex" xmlns:cx1="http://schemas.microsoft.com/office/drawing/2015/9/8/chartex" xmlns:cx2="http://schemas.microsoft.com/office/drawing/2015/10/21/chartex" xmlns:cx3="http://schemas.microsoft.com/office/drawing/2016/5/9/chartex" xmlns:cx4="http://schemas.microsoft.com/office/drawing/2016/5/10/chartex" xmlns:cx5="http://schemas.microsoft.com/office/drawing/2016/5/11/chartex" xmlns:cx6="http://schemas.microsoft.com/office/drawing/2016/5/12/chartex" xmlns:cx7="http://schemas.microsoft.com/office/drawing/2016/5/13/chartex" xmlns:cx8="http://schemas.microsoft.com/office/drawing/2016/5/14/chartex" xmlns:mc="http://schemas.openxmlformats.org/markup-compatibility/2006" xmlns:aink="http://schemas.microsoft.com/office/drawing/2016/ink" xmlns:am3d="http://schemas.microsoft.com/office/drawing/2017/model3d" xmlns:o="urn:schemas-microsoft-com:office:office" xmlns:oel="http://schemas.microsoft.com/office/2019/extlst" xmlns:r="http://schemas.openxmlformats.org/officeDocument/2006/relationships" xmlns:m="http://schemas.openxmlformats.org/officeDocument/2006/math" xmlns:v="urn:schemas-microsoft-com:vml" xmlns:wp14="http://schemas.microsoft.com/office/word/2010/wordprocessingDrawing" xmlns:wp="http://schemas.openxmlformats.org/drawingml/2006/wordprocessingDrawing" xmlns:w10="urn:schemas-microsoft-com:office:word" xmlns:w="http://schemas.openxmlformats.org/wordprocessingml/2006/main" xmlns:w14="http://schemas.microsoft.com/office/word/2010/wordml" xmlns:w15="http://schemas.microsoft.com/office/word/2012/wordml" xmlns:w16cex="http://schemas.microsoft.com/office/word/2018/wordml/cex" xmlns:w16cid="http://schemas.microsoft.com/office/word/2016/wordml/cid" xmlns:w16="http://schemas.microsoft.com/office/word/2018/wordml" xmlns:w16sdtdh="http://schemas.microsoft.com/office/word/2020/wordml/sdtdatahash" xmlns:w16se="http://schemas.microsoft.com/office/word/2015/wordml/symex" xmlns:wpg="http://schemas.microsoft.com/office/word/2010/wordprocessingGroup" xmlns:wpi="http://schemas.microsoft.com/office/word/2010/wordprocessingInk" xmlns:wne="http://schemas.microsoft.com/office/word/2006/wordml" xmlns:wps="http://schemas.microsoft.com/office/word/2010/wordprocessingShape" mc:Ignorable="w14 w15 w16se w16cid w16 w16cex w16sdtdh wp14">
+<w:document xmlns:wpc="http://schemas.microsoft.com/office/word/2010/wordprocessingCanvas" xmlns:cx="http://schemas.microsoft.com/office/drawing/2014/chartex" xmlns:cx1="http://schemas.microsoft.com/office/drawing/2015/9/8/chartex" xmlns:cx2="http://schemas.microsoft.com/office/drawing/2015/10/21/chartex" xmlns:cx3="http://schemas.microsoft.com/office/drawing/2016/5/9/chartex" xmlns:cx4="http://schemas.microsoft.com/office/drawing/2016/5/10/chartex" xmlns:cx5="http://schemas.microsoft.com/office/drawing/2016/5/11/chartex" xmlns:cx6="http://schemas.microsoft.com/office/drawing/2016/5/12/chartex" xmlns:cx7="http://schemas.microsoft.com/office/drawing/2016/5/13/chartex" xmlns:cx8="http://schemas.microsoft.com/office/drawing/2016/5/14/chartex" xmlns:mc="http://schemas.openxmlformats.org/markup-compatibility/2006" xmlns:aink="http://schemas.microsoft.com/office/drawing/2016/ink" xmlns:am3d="http://schemas.microsoft.com/office/drawing/2017/model3d" xmlns:o="urn:schemas-microsoft-com:office:office" xmlns:oel="http://schemas.microsoft.com/office/2019/extlst" xmlns:r="http://schemas.openxmlformats.org/officeDocument/2006/relationships" xmlns:m="http://schemas.openxmlformats.org/officeDocument/2006/math" xmlns:v="urn:schemas-microsoft-com:vml" xmlns:wp14="http://schemas.microsoft.com/office/word/2010/wordprocessingDrawing" xmlns:wp="http://schemas.openxmlformats.org/drawingml/2006/wordprocessingDrawing" xmlns:w10="urn:schemas-microsoft-com:office:word" xmlns:w="http://schemas.openxmlformats.org/wordprocessingml/2006/main" xmlns:w14="http://schemas.microsoft.com/office/word/2010/wordml" xmlns:w15="http://schemas.microsoft.com/office/word/2012/wordml" xmlns:w16cex="http://schemas.microsoft.com/office/word/2018/wordml/cex" xmlns:w16cid="http://schemas.microsoft.com/office/word/2016/wordml/cid" xmlns:w16="http://schemas.microsoft.com/office/word/2018/wordml" xmlns:w16du="http://schemas.microsoft.com/office/word/2023/wordml/word16du" xmlns:w16sdtdh="http://schemas.microsoft.com/office/word/2020/wordml/sdtdatahash" xmlns:w16se="http://schemas.microsoft.com/office/word/2015/wordml/symex" xmlns:wpg="http://schemas.microsoft.com/office/word/2010/wordprocessingGroup" xmlns:wpi="http://schemas.microsoft.com/office/word/2010/wordprocessingInk" xmlns:wne="http://schemas.microsoft.com/office/word/2006/wordml" xmlns:wps="http://schemas.microsoft.com/office/word/2010/wordprocessingShape" mc:Ignorable="w14 w15 w16se w16cid w16 w16cex w16sdtdh wp14">
   <w:body>
     <w:p>
       <w:pPr>
@@ -203,25 +203,41 @@
           <w:tcPr>
             <w:tcW w:w="2337" w:type="dxa"/>
           </w:tcPr>
-          <w:p/>
+          <w:p>
+            <w:r>
+              <w:t>V1.0</w:t>
+            </w:r>
+          </w:p>
         </w:tc>
         <w:tc>
           <w:tcPr>
             <w:tcW w:w="2337" w:type="dxa"/>
           </w:tcPr>
-          <w:p/>
+          <w:p>
+            <w:r>
+              <w:t>A.G Mureseanu</w:t>
+            </w:r>
+          </w:p>
         </w:tc>
         <w:tc>
           <w:tcPr>
             <w:tcW w:w="2338" w:type="dxa"/>
           </w:tcPr>
-          <w:p/>
+          <w:p>
+            <w:r>
+              <w:t>27/04/2023</w:t>
+            </w:r>
+          </w:p>
         </w:tc>
         <w:tc>
           <w:tcPr>
             <w:tcW w:w="2338" w:type="dxa"/>
           </w:tcPr>
-          <w:p/>
+          <w:p>
+            <w:r>
+              <w:t>Updated paragraphs to contain more in-depth information about the goal of the game and mechanics.</w:t>
+            </w:r>
+          </w:p>
         </w:tc>
       </w:tr>
       <w:tr>
@@ -2044,7 +2060,7 @@
                 <w:noProof/>
                 <w:webHidden/>
               </w:rPr>
-              <w:t>9</w:t>
+              <w:t>10</w:t>
             </w:r>
             <w:r>
               <w:rPr>
@@ -2132,7 +2148,7 @@
                 <w:noProof/>
                 <w:webHidden/>
               </w:rPr>
-              <w:t>9</w:t>
+              <w:t>10</w:t>
             </w:r>
             <w:r>
               <w:rPr>
@@ -2220,7 +2236,7 @@
                 <w:noProof/>
                 <w:webHidden/>
               </w:rPr>
-              <w:t>12</w:t>
+              <w:t>13</w:t>
             </w:r>
             <w:r>
               <w:rPr>
@@ -2910,13 +2926,18 @@
         <w:t xml:space="preserve"> is to provide </w:t>
       </w:r>
       <w:r>
-        <w:t>a learning environment for the students of health and wellbeing where they can learn about caretaker specific technology.</w:t>
-      </w:r>
-    </w:p>
-    <w:p/>
-    <w:p>
-      <w:r>
-        <w:t>// Needs rewording.</w:t>
+        <w:t xml:space="preserve">a </w:t>
+      </w:r>
+      <w:r>
+        <w:t xml:space="preserve">virtual playground where the students of health and wellbeing can learn about caretaker specific technology using textbook material and detective-like skills </w:t>
+      </w:r>
+      <w:proofErr w:type="gramStart"/>
+      <w:r>
+        <w:t>in order to</w:t>
+      </w:r>
+      <w:proofErr w:type="gramEnd"/>
+      <w:r>
+        <w:t xml:space="preserve"> make the NPCs happy.</w:t>
       </w:r>
     </w:p>
     <w:p/>
@@ -3697,12 +3718,153 @@
     <w:p/>
     <w:p>
       <w:r>
-        <w:t xml:space="preserve">The objective of the game consists of the player taking care of the needs of the nursed NPCs. </w:t>
-      </w:r>
-    </w:p>
-    <w:p>
-      <w:r>
-        <w:t>The goal of the game is to complete the 7 days while keeping the NPCs as happy as possible.</w:t>
+        <w:t>The objective of the game consists of the player taking care of the needs of the nursed NPCs</w:t>
+      </w:r>
+      <w:r>
+        <w:t xml:space="preserve"> by learning about and using technology.</w:t>
+      </w:r>
+    </w:p>
+    <w:p>
+      <w:r>
+        <w:t>The cases which will take place during the gameplay are as follows:</w:t>
+      </w:r>
+    </w:p>
+    <w:p>
+      <w:pPr>
+        <w:pStyle w:val="ListParagraph"/>
+        <w:numPr>
+          <w:ilvl w:val="0"/>
+          <w:numId w:val="12"/>
+        </w:numPr>
+      </w:pPr>
+      <w:r>
+        <w:t>Robot Tessa</w:t>
+      </w:r>
+    </w:p>
+    <w:p>
+      <w:pPr>
+        <w:pStyle w:val="ListParagraph"/>
+        <w:numPr>
+          <w:ilvl w:val="1"/>
+          <w:numId w:val="12"/>
+        </w:numPr>
+      </w:pPr>
+      <w:r>
+        <w:t>The NPC does not show up to activities such as breakfast, lunch, dinner, movie night, etc.</w:t>
+      </w:r>
+    </w:p>
+    <w:p>
+      <w:pPr>
+        <w:pStyle w:val="ListParagraph"/>
+        <w:numPr>
+          <w:ilvl w:val="0"/>
+          <w:numId w:val="12"/>
+        </w:numPr>
+      </w:pPr>
+      <w:r>
+        <w:t>Hir Airbag</w:t>
+      </w:r>
+    </w:p>
+    <w:p>
+      <w:pPr>
+        <w:pStyle w:val="ListParagraph"/>
+        <w:numPr>
+          <w:ilvl w:val="1"/>
+          <w:numId w:val="12"/>
+        </w:numPr>
+      </w:pPr>
+      <w:r>
+        <w:t>The NPC will show a slightly different animation that showcases the inability to balance, getting worse over time.</w:t>
+      </w:r>
+    </w:p>
+    <w:p>
+      <w:pPr>
+        <w:pStyle w:val="ListParagraph"/>
+        <w:numPr>
+          <w:ilvl w:val="0"/>
+          <w:numId w:val="12"/>
+        </w:numPr>
+      </w:pPr>
+      <w:r>
+        <w:t>Bed Sensor</w:t>
+      </w:r>
+    </w:p>
+    <w:p>
+      <w:pPr>
+        <w:pStyle w:val="ListParagraph"/>
+        <w:numPr>
+          <w:ilvl w:val="1"/>
+          <w:numId w:val="12"/>
+        </w:numPr>
+      </w:pPr>
+      <w:r>
+        <w:t>The NPC will reverse his sleeping schedule.</w:t>
+      </w:r>
+    </w:p>
+    <w:p>
+      <w:pPr>
+        <w:pStyle w:val="ListParagraph"/>
+        <w:numPr>
+          <w:ilvl w:val="0"/>
+          <w:numId w:val="12"/>
+        </w:numPr>
+      </w:pPr>
+      <w:r>
+        <w:t>Pill Dispenser</w:t>
+      </w:r>
+    </w:p>
+    <w:p>
+      <w:pPr>
+        <w:pStyle w:val="ListParagraph"/>
+        <w:numPr>
+          <w:ilvl w:val="1"/>
+          <w:numId w:val="12"/>
+        </w:numPr>
+      </w:pPr>
+      <w:r>
+        <w:t>The NPC will forget to take his pills and leave them around the room.</w:t>
+      </w:r>
+    </w:p>
+    <w:p>
+      <w:pPr>
+        <w:pStyle w:val="ListParagraph"/>
+        <w:numPr>
+          <w:ilvl w:val="0"/>
+          <w:numId w:val="12"/>
+        </w:numPr>
+      </w:pPr>
+      <w:r>
+        <w:t>E-Bike game</w:t>
+      </w:r>
+    </w:p>
+    <w:p>
+      <w:pPr>
+        <w:pStyle w:val="ListParagraph"/>
+        <w:numPr>
+          <w:ilvl w:val="1"/>
+          <w:numId w:val="12"/>
+        </w:numPr>
+      </w:pPr>
+      <w:r>
+        <w:t>The NPC will spend most of his free time on the sofa/bed and will not move around.</w:t>
+      </w:r>
+    </w:p>
+    <w:p>
+      <w:pPr>
+        <w:ind w:left="1080"/>
+      </w:pPr>
+    </w:p>
+    <w:p>
+      <w:r>
+        <w:t xml:space="preserve">The goal of the game is to spend 7 days </w:t>
+      </w:r>
+      <w:proofErr w:type="gramStart"/>
+      <w:r>
+        <w:t>( ~</w:t>
+      </w:r>
+      <w:proofErr w:type="gramEnd"/>
+      <w:r>
+        <w:t>70 minutes) taking care of the needs of the NPCs by using the technology available.</w:t>
       </w:r>
     </w:p>
     <w:p/>
@@ -4166,7 +4328,7 @@
 </file>
 
 <file path=word/endnotes.xml><?xml version="1.0" encoding="utf-8"?>
-<w:endnotes xmlns:wpc="http://schemas.microsoft.com/office/word/2010/wordprocessingCanvas" xmlns:cx="http://schemas.microsoft.com/office/drawing/2014/chartex" xmlns:cx1="http://schemas.microsoft.com/office/drawing/2015/9/8/chartex" xmlns:cx2="http://schemas.microsoft.com/office/drawing/2015/10/21/chartex" xmlns:cx3="http://schemas.microsoft.com/office/drawing/2016/5/9/chartex" xmlns:cx4="http://schemas.microsoft.com/office/drawing/2016/5/10/chartex" xmlns:cx5="http://schemas.microsoft.com/office/drawing/2016/5/11/chartex" xmlns:cx6="http://schemas.microsoft.com/office/drawing/2016/5/12/chartex" xmlns:cx7="http://schemas.microsoft.com/office/drawing/2016/5/13/chartex" xmlns:cx8="http://schemas.microsoft.com/office/drawing/2016/5/14/chartex" xmlns:mc="http://schemas.openxmlformats.org/markup-compatibility/2006" xmlns:aink="http://schemas.microsoft.com/office/drawing/2016/ink" xmlns:am3d="http://schemas.microsoft.com/office/drawing/2017/model3d" xmlns:o="urn:schemas-microsoft-com:office:office" xmlns:oel="http://schemas.microsoft.com/office/2019/extlst" xmlns:r="http://schemas.openxmlformats.org/officeDocument/2006/relationships" xmlns:m="http://schemas.openxmlformats.org/officeDocument/2006/math" xmlns:v="urn:schemas-microsoft-com:vml" xmlns:wp14="http://schemas.microsoft.com/office/word/2010/wordprocessingDrawing" xmlns:wp="http://schemas.openxmlformats.org/drawingml/2006/wordprocessingDrawing" xmlns:w10="urn:schemas-microsoft-com:office:word" xmlns:w="http://schemas.openxmlformats.org/wordprocessingml/2006/main" xmlns:w14="http://schemas.microsoft.com/office/word/2010/wordml" xmlns:w15="http://schemas.microsoft.com/office/word/2012/wordml" xmlns:w16cex="http://schemas.microsoft.com/office/word/2018/wordml/cex" xmlns:w16cid="http://schemas.microsoft.com/office/word/2016/wordml/cid" xmlns:w16="http://schemas.microsoft.com/office/word/2018/wordml" xmlns:w16sdtdh="http://schemas.microsoft.com/office/word/2020/wordml/sdtdatahash" xmlns:w16se="http://schemas.microsoft.com/office/word/2015/wordml/symex" xmlns:wpg="http://schemas.microsoft.com/office/word/2010/wordprocessingGroup" xmlns:wpi="http://schemas.microsoft.com/office/word/2010/wordprocessingInk" xmlns:wne="http://schemas.microsoft.com/office/word/2006/wordml" xmlns:wps="http://schemas.microsoft.com/office/word/2010/wordprocessingShape" mc:Ignorable="w14 w15 w16se w16cid w16 w16cex w16sdtdh wp14">
+<w:endnotes xmlns:wpc="http://schemas.microsoft.com/office/word/2010/wordprocessingCanvas" xmlns:cx="http://schemas.microsoft.com/office/drawing/2014/chartex" xmlns:cx1="http://schemas.microsoft.com/office/drawing/2015/9/8/chartex" xmlns:cx2="http://schemas.microsoft.com/office/drawing/2015/10/21/chartex" xmlns:cx3="http://schemas.microsoft.com/office/drawing/2016/5/9/chartex" xmlns:cx4="http://schemas.microsoft.com/office/drawing/2016/5/10/chartex" xmlns:cx5="http://schemas.microsoft.com/office/drawing/2016/5/11/chartex" xmlns:cx6="http://schemas.microsoft.com/office/drawing/2016/5/12/chartex" xmlns:cx7="http://schemas.microsoft.com/office/drawing/2016/5/13/chartex" xmlns:cx8="http://schemas.microsoft.com/office/drawing/2016/5/14/chartex" xmlns:mc="http://schemas.openxmlformats.org/markup-compatibility/2006" xmlns:aink="http://schemas.microsoft.com/office/drawing/2016/ink" xmlns:am3d="http://schemas.microsoft.com/office/drawing/2017/model3d" xmlns:o="urn:schemas-microsoft-com:office:office" xmlns:oel="http://schemas.microsoft.com/office/2019/extlst" xmlns:r="http://schemas.openxmlformats.org/officeDocument/2006/relationships" xmlns:m="http://schemas.openxmlformats.org/officeDocument/2006/math" xmlns:v="urn:schemas-microsoft-com:vml" xmlns:wp14="http://schemas.microsoft.com/office/word/2010/wordprocessingDrawing" xmlns:wp="http://schemas.openxmlformats.org/drawingml/2006/wordprocessingDrawing" xmlns:w10="urn:schemas-microsoft-com:office:word" xmlns:w="http://schemas.openxmlformats.org/wordprocessingml/2006/main" xmlns:w14="http://schemas.microsoft.com/office/word/2010/wordml" xmlns:w15="http://schemas.microsoft.com/office/word/2012/wordml" xmlns:w16cex="http://schemas.microsoft.com/office/word/2018/wordml/cex" xmlns:w16cid="http://schemas.microsoft.com/office/word/2016/wordml/cid" xmlns:w16="http://schemas.microsoft.com/office/word/2018/wordml" xmlns:w16du="http://schemas.microsoft.com/office/word/2023/wordml/word16du" xmlns:w16sdtdh="http://schemas.microsoft.com/office/word/2020/wordml/sdtdatahash" xmlns:w16se="http://schemas.microsoft.com/office/word/2015/wordml/symex" xmlns:wpg="http://schemas.microsoft.com/office/word/2010/wordprocessingGroup" xmlns:wpi="http://schemas.microsoft.com/office/word/2010/wordprocessingInk" xmlns:wne="http://schemas.microsoft.com/office/word/2006/wordml" xmlns:wps="http://schemas.microsoft.com/office/word/2010/wordprocessingShape" mc:Ignorable="w14 w15 w16se w16cid w16 w16cex w16sdtdh wp14">
   <w:endnote w:type="separator" w:id="-1">
     <w:p>
       <w:pPr>
@@ -4191,7 +4353,7 @@
 </file>
 
 <file path=word/footer1.xml><?xml version="1.0" encoding="utf-8"?>
-<w:ftr xmlns:wpc="http://schemas.microsoft.com/office/word/2010/wordprocessingCanvas" xmlns:cx="http://schemas.microsoft.com/office/drawing/2014/chartex" xmlns:cx1="http://schemas.microsoft.com/office/drawing/2015/9/8/chartex" xmlns:cx2="http://schemas.microsoft.com/office/drawing/2015/10/21/chartex" xmlns:cx3="http://schemas.microsoft.com/office/drawing/2016/5/9/chartex" xmlns:cx4="http://schemas.microsoft.com/office/drawing/2016/5/10/chartex" xmlns:cx5="http://schemas.microsoft.com/office/drawing/2016/5/11/chartex" xmlns:cx6="http://schemas.microsoft.com/office/drawing/2016/5/12/chartex" xmlns:cx7="http://schemas.microsoft.com/office/drawing/2016/5/13/chartex" xmlns:cx8="http://schemas.microsoft.com/office/drawing/2016/5/14/chartex" xmlns:mc="http://schemas.openxmlformats.org/markup-compatibility/2006" xmlns:aink="http://schemas.microsoft.com/office/drawing/2016/ink" xmlns:am3d="http://schemas.microsoft.com/office/drawing/2017/model3d" xmlns:o="urn:schemas-microsoft-com:office:office" xmlns:oel="http://schemas.microsoft.com/office/2019/extlst" xmlns:r="http://schemas.openxmlformats.org/officeDocument/2006/relationships" xmlns:m="http://schemas.openxmlformats.org/officeDocument/2006/math" xmlns:v="urn:schemas-microsoft-com:vml" xmlns:wp14="http://schemas.microsoft.com/office/word/2010/wordprocessingDrawing" xmlns:wp="http://schemas.openxmlformats.org/drawingml/2006/wordprocessingDrawing" xmlns:w10="urn:schemas-microsoft-com:office:word" xmlns:w="http://schemas.openxmlformats.org/wordprocessingml/2006/main" xmlns:w14="http://schemas.microsoft.com/office/word/2010/wordml" xmlns:w15="http://schemas.microsoft.com/office/word/2012/wordml" xmlns:w16cex="http://schemas.microsoft.com/office/word/2018/wordml/cex" xmlns:w16cid="http://schemas.microsoft.com/office/word/2016/wordml/cid" xmlns:w16="http://schemas.microsoft.com/office/word/2018/wordml" xmlns:w16sdtdh="http://schemas.microsoft.com/office/word/2020/wordml/sdtdatahash" xmlns:w16se="http://schemas.microsoft.com/office/word/2015/wordml/symex" xmlns:wpg="http://schemas.microsoft.com/office/word/2010/wordprocessingGroup" xmlns:wpi="http://schemas.microsoft.com/office/word/2010/wordprocessingInk" xmlns:wne="http://schemas.microsoft.com/office/word/2006/wordml" xmlns:wps="http://schemas.microsoft.com/office/word/2010/wordprocessingShape" mc:Ignorable="w14 w15 w16se w16cid w16 w16cex w16sdtdh wp14">
+<w:ftr xmlns:wpc="http://schemas.microsoft.com/office/word/2010/wordprocessingCanvas" xmlns:cx="http://schemas.microsoft.com/office/drawing/2014/chartex" xmlns:cx1="http://schemas.microsoft.com/office/drawing/2015/9/8/chartex" xmlns:cx2="http://schemas.microsoft.com/office/drawing/2015/10/21/chartex" xmlns:cx3="http://schemas.microsoft.com/office/drawing/2016/5/9/chartex" xmlns:cx4="http://schemas.microsoft.com/office/drawing/2016/5/10/chartex" xmlns:cx5="http://schemas.microsoft.com/office/drawing/2016/5/11/chartex" xmlns:cx6="http://schemas.microsoft.com/office/drawing/2016/5/12/chartex" xmlns:cx7="http://schemas.microsoft.com/office/drawing/2016/5/13/chartex" xmlns:cx8="http://schemas.microsoft.com/office/drawing/2016/5/14/chartex" xmlns:mc="http://schemas.openxmlformats.org/markup-compatibility/2006" xmlns:aink="http://schemas.microsoft.com/office/drawing/2016/ink" xmlns:am3d="http://schemas.microsoft.com/office/drawing/2017/model3d" xmlns:o="urn:schemas-microsoft-com:office:office" xmlns:oel="http://schemas.microsoft.com/office/2019/extlst" xmlns:r="http://schemas.openxmlformats.org/officeDocument/2006/relationships" xmlns:m="http://schemas.openxmlformats.org/officeDocument/2006/math" xmlns:v="urn:schemas-microsoft-com:vml" xmlns:wp14="http://schemas.microsoft.com/office/word/2010/wordprocessingDrawing" xmlns:wp="http://schemas.openxmlformats.org/drawingml/2006/wordprocessingDrawing" xmlns:w10="urn:schemas-microsoft-com:office:word" xmlns:w="http://schemas.openxmlformats.org/wordprocessingml/2006/main" xmlns:w14="http://schemas.microsoft.com/office/word/2010/wordml" xmlns:w15="http://schemas.microsoft.com/office/word/2012/wordml" xmlns:w16cex="http://schemas.microsoft.com/office/word/2018/wordml/cex" xmlns:w16cid="http://schemas.microsoft.com/office/word/2016/wordml/cid" xmlns:w16="http://schemas.microsoft.com/office/word/2018/wordml" xmlns:w16du="http://schemas.microsoft.com/office/word/2023/wordml/word16du" xmlns:w16sdtdh="http://schemas.microsoft.com/office/word/2020/wordml/sdtdatahash" xmlns:w16se="http://schemas.microsoft.com/office/word/2015/wordml/symex" xmlns:wpg="http://schemas.microsoft.com/office/word/2010/wordprocessingGroup" xmlns:wpi="http://schemas.microsoft.com/office/word/2010/wordprocessingInk" xmlns:wne="http://schemas.microsoft.com/office/word/2006/wordml" xmlns:wps="http://schemas.microsoft.com/office/word/2010/wordprocessingShape" mc:Ignorable="w14 w15 w16se w16cid w16 w16cex w16sdtdh wp14">
   <w:sdt>
     <w:sdtPr>
       <w:id w:val="-875235780"/>
@@ -4258,7 +4420,7 @@
 </file>
 
 <file path=word/footnotes.xml><?xml version="1.0" encoding="utf-8"?>
-<w:footnotes xmlns:wpc="http://schemas.microsoft.com/office/word/2010/wordprocessingCanvas" xmlns:cx="http://schemas.microsoft.com/office/drawing/2014/chartex" xmlns:cx1="http://schemas.microsoft.com/office/drawing/2015/9/8/chartex" xmlns:cx2="http://schemas.microsoft.com/office/drawing/2015/10/21/chartex" xmlns:cx3="http://schemas.microsoft.com/office/drawing/2016/5/9/chartex" xmlns:cx4="http://schemas.microsoft.com/office/drawing/2016/5/10/chartex" xmlns:cx5="http://schemas.microsoft.com/office/drawing/2016/5/11/chartex" xmlns:cx6="http://schemas.microsoft.com/office/drawing/2016/5/12/chartex" xmlns:cx7="http://schemas.microsoft.com/office/drawing/2016/5/13/chartex" xmlns:cx8="http://schemas.microsoft.com/office/drawing/2016/5/14/chartex" xmlns:mc="http://schemas.openxmlformats.org/markup-compatibility/2006" xmlns:aink="http://schemas.microsoft.com/office/drawing/2016/ink" xmlns:am3d="http://schemas.microsoft.com/office/drawing/2017/model3d" xmlns:o="urn:schemas-microsoft-com:office:office" xmlns:oel="http://schemas.microsoft.com/office/2019/extlst" xmlns:r="http://schemas.openxmlformats.org/officeDocument/2006/relationships" xmlns:m="http://schemas.openxmlformats.org/officeDocument/2006/math" xmlns:v="urn:schemas-microsoft-com:vml" xmlns:wp14="http://schemas.microsoft.com/office/word/2010/wordprocessingDrawing" xmlns:wp="http://schemas.openxmlformats.org/drawingml/2006/wordprocessingDrawing" xmlns:w10="urn:schemas-microsoft-com:office:word" xmlns:w="http://schemas.openxmlformats.org/wordprocessingml/2006/main" xmlns:w14="http://schemas.microsoft.com/office/word/2010/wordml" xmlns:w15="http://schemas.microsoft.com/office/word/2012/wordml" xmlns:w16cex="http://schemas.microsoft.com/office/word/2018/wordml/cex" xmlns:w16cid="http://schemas.microsoft.com/office/word/2016/wordml/cid" xmlns:w16="http://schemas.microsoft.com/office/word/2018/wordml" xmlns:w16sdtdh="http://schemas.microsoft.com/office/word/2020/wordml/sdtdatahash" xmlns:w16se="http://schemas.microsoft.com/office/word/2015/wordml/symex" xmlns:wpg="http://schemas.microsoft.com/office/word/2010/wordprocessingGroup" xmlns:wpi="http://schemas.microsoft.com/office/word/2010/wordprocessingInk" xmlns:wne="http://schemas.microsoft.com/office/word/2006/wordml" xmlns:wps="http://schemas.microsoft.com/office/word/2010/wordprocessingShape" mc:Ignorable="w14 w15 w16se w16cid w16 w16cex w16sdtdh wp14">
+<w:footnotes xmlns:wpc="http://schemas.microsoft.com/office/word/2010/wordprocessingCanvas" xmlns:cx="http://schemas.microsoft.com/office/drawing/2014/chartex" xmlns:cx1="http://schemas.microsoft.com/office/drawing/2015/9/8/chartex" xmlns:cx2="http://schemas.microsoft.com/office/drawing/2015/10/21/chartex" xmlns:cx3="http://schemas.microsoft.com/office/drawing/2016/5/9/chartex" xmlns:cx4="http://schemas.microsoft.com/office/drawing/2016/5/10/chartex" xmlns:cx5="http://schemas.microsoft.com/office/drawing/2016/5/11/chartex" xmlns:cx6="http://schemas.microsoft.com/office/drawing/2016/5/12/chartex" xmlns:cx7="http://schemas.microsoft.com/office/drawing/2016/5/13/chartex" xmlns:cx8="http://schemas.microsoft.com/office/drawing/2016/5/14/chartex" xmlns:mc="http://schemas.openxmlformats.org/markup-compatibility/2006" xmlns:aink="http://schemas.microsoft.com/office/drawing/2016/ink" xmlns:am3d="http://schemas.microsoft.com/office/drawing/2017/model3d" xmlns:o="urn:schemas-microsoft-com:office:office" xmlns:oel="http://schemas.microsoft.com/office/2019/extlst" xmlns:r="http://schemas.openxmlformats.org/officeDocument/2006/relationships" xmlns:m="http://schemas.openxmlformats.org/officeDocument/2006/math" xmlns:v="urn:schemas-microsoft-com:vml" xmlns:wp14="http://schemas.microsoft.com/office/word/2010/wordprocessingDrawing" xmlns:wp="http://schemas.openxmlformats.org/drawingml/2006/wordprocessingDrawing" xmlns:w10="urn:schemas-microsoft-com:office:word" xmlns:w="http://schemas.openxmlformats.org/wordprocessingml/2006/main" xmlns:w14="http://schemas.microsoft.com/office/word/2010/wordml" xmlns:w15="http://schemas.microsoft.com/office/word/2012/wordml" xmlns:w16cex="http://schemas.microsoft.com/office/word/2018/wordml/cex" xmlns:w16cid="http://schemas.microsoft.com/office/word/2016/wordml/cid" xmlns:w16="http://schemas.microsoft.com/office/word/2018/wordml" xmlns:w16du="http://schemas.microsoft.com/office/word/2023/wordml/word16du" xmlns:w16sdtdh="http://schemas.microsoft.com/office/word/2020/wordml/sdtdatahash" xmlns:w16se="http://schemas.microsoft.com/office/word/2015/wordml/symex" xmlns:wpg="http://schemas.microsoft.com/office/word/2010/wordprocessingGroup" xmlns:wpi="http://schemas.microsoft.com/office/word/2010/wordprocessingInk" xmlns:wne="http://schemas.microsoft.com/office/word/2006/wordml" xmlns:wps="http://schemas.microsoft.com/office/word/2010/wordprocessingShape" mc:Ignorable="w14 w15 w16se w16cid w16 w16cex w16sdtdh wp14">
   <w:footnote w:type="separator" w:id="-1">
     <w:p>
       <w:pPr>
@@ -4283,8 +4445,121 @@
 </file>
 
 <file path=word/numbering.xml><?xml version="1.0" encoding="utf-8"?>
-<w:numbering xmlns:wpc="http://schemas.microsoft.com/office/word/2010/wordprocessingCanvas" xmlns:cx="http://schemas.microsoft.com/office/drawing/2014/chartex" xmlns:cx1="http://schemas.microsoft.com/office/drawing/2015/9/8/chartex" xmlns:cx2="http://schemas.microsoft.com/office/drawing/2015/10/21/chartex" xmlns:cx3="http://schemas.microsoft.com/office/drawing/2016/5/9/chartex" xmlns:cx4="http://schemas.microsoft.com/office/drawing/2016/5/10/chartex" xmlns:cx5="http://schemas.microsoft.com/office/drawing/2016/5/11/chartex" xmlns:cx6="http://schemas.microsoft.com/office/drawing/2016/5/12/chartex" xmlns:cx7="http://schemas.microsoft.com/office/drawing/2016/5/13/chartex" xmlns:cx8="http://schemas.microsoft.com/office/drawing/2016/5/14/chartex" xmlns:mc="http://schemas.openxmlformats.org/markup-compatibility/2006" xmlns:aink="http://schemas.microsoft.com/office/drawing/2016/ink" xmlns:am3d="http://schemas.microsoft.com/office/drawing/2017/model3d" xmlns:o="urn:schemas-microsoft-com:office:office" xmlns:oel="http://schemas.microsoft.com/office/2019/extlst" xmlns:r="http://schemas.openxmlformats.org/officeDocument/2006/relationships" xmlns:m="http://schemas.openxmlformats.org/officeDocument/2006/math" xmlns:v="urn:schemas-microsoft-com:vml" xmlns:wp14="http://schemas.microsoft.com/office/word/2010/wordprocessingDrawing" xmlns:wp="http://schemas.openxmlformats.org/drawingml/2006/wordprocessingDrawing" xmlns:w10="urn:schemas-microsoft-com:office:word" xmlns:w="http://schemas.openxmlformats.org/wordprocessingml/2006/main" xmlns:w14="http://schemas.microsoft.com/office/word/2010/wordml" xmlns:w15="http://schemas.microsoft.com/office/word/2012/wordml" xmlns:w16cex="http://schemas.microsoft.com/office/word/2018/wordml/cex" xmlns:w16cid="http://schemas.microsoft.com/office/word/2016/wordml/cid" xmlns:w16="http://schemas.microsoft.com/office/word/2018/wordml" xmlns:w16sdtdh="http://schemas.microsoft.com/office/word/2020/wordml/sdtdatahash" xmlns:w16se="http://schemas.microsoft.com/office/word/2015/wordml/symex" xmlns:wpg="http://schemas.microsoft.com/office/word/2010/wordprocessingGroup" xmlns:wpi="http://schemas.microsoft.com/office/word/2010/wordprocessingInk" xmlns:wne="http://schemas.microsoft.com/office/word/2006/wordml" xmlns:wps="http://schemas.microsoft.com/office/word/2010/wordprocessingShape" mc:Ignorable="w14 w15 w16se w16cid w16 w16cex w16sdtdh wp14">
+<w:numbering xmlns:wpc="http://schemas.microsoft.com/office/word/2010/wordprocessingCanvas" xmlns:cx="http://schemas.microsoft.com/office/drawing/2014/chartex" xmlns:cx1="http://schemas.microsoft.com/office/drawing/2015/9/8/chartex" xmlns:cx2="http://schemas.microsoft.com/office/drawing/2015/10/21/chartex" xmlns:cx3="http://schemas.microsoft.com/office/drawing/2016/5/9/chartex" xmlns:cx4="http://schemas.microsoft.com/office/drawing/2016/5/10/chartex" xmlns:cx5="http://schemas.microsoft.com/office/drawing/2016/5/11/chartex" xmlns:cx6="http://schemas.microsoft.com/office/drawing/2016/5/12/chartex" xmlns:cx7="http://schemas.microsoft.com/office/drawing/2016/5/13/chartex" xmlns:cx8="http://schemas.microsoft.com/office/drawing/2016/5/14/chartex" xmlns:mc="http://schemas.openxmlformats.org/markup-compatibility/2006" xmlns:aink="http://schemas.microsoft.com/office/drawing/2016/ink" xmlns:am3d="http://schemas.microsoft.com/office/drawing/2017/model3d" xmlns:o="urn:schemas-microsoft-com:office:office" xmlns:oel="http://schemas.microsoft.com/office/2019/extlst" xmlns:r="http://schemas.openxmlformats.org/officeDocument/2006/relationships" xmlns:m="http://schemas.openxmlformats.org/officeDocument/2006/math" xmlns:v="urn:schemas-microsoft-com:vml" xmlns:wp14="http://schemas.microsoft.com/office/word/2010/wordprocessingDrawing" xmlns:wp="http://schemas.openxmlformats.org/drawingml/2006/wordprocessingDrawing" xmlns:w10="urn:schemas-microsoft-com:office:word" xmlns:w="http://schemas.openxmlformats.org/wordprocessingml/2006/main" xmlns:w14="http://schemas.microsoft.com/office/word/2010/wordml" xmlns:w15="http://schemas.microsoft.com/office/word/2012/wordml" xmlns:w16cex="http://schemas.microsoft.com/office/word/2018/wordml/cex" xmlns:w16cid="http://schemas.microsoft.com/office/word/2016/wordml/cid" xmlns:w16="http://schemas.microsoft.com/office/word/2018/wordml" xmlns:w16du="http://schemas.microsoft.com/office/word/2023/wordml/word16du" xmlns:w16sdtdh="http://schemas.microsoft.com/office/word/2020/wordml/sdtdatahash" xmlns:w16se="http://schemas.microsoft.com/office/word/2015/wordml/symex" xmlns:wpg="http://schemas.microsoft.com/office/word/2010/wordprocessingGroup" xmlns:wpi="http://schemas.microsoft.com/office/word/2010/wordprocessingInk" xmlns:wne="http://schemas.microsoft.com/office/word/2006/wordml" xmlns:wps="http://schemas.microsoft.com/office/word/2010/wordprocessingShape" mc:Ignorable="w14 w15 w16se w16cid w16 w16cex w16sdtdh wp14">
   <w:abstractNum w:abstractNumId="0" w15:restartNumberingAfterBreak="0">
+    <w:nsid w:val="081669CE"/>
+    <w:multiLevelType w:val="hybridMultilevel"/>
+    <w:tmpl w:val="90103FBE"/>
+    <w:lvl w:ilvl="0" w:tplc="04090001">
+      <w:start w:val="1"/>
+      <w:numFmt w:val="bullet"/>
+      <w:lvlText w:val=""/>
+      <w:lvlJc w:val="left"/>
+      <w:pPr>
+        <w:ind w:left="720" w:hanging="360"/>
+      </w:pPr>
+      <w:rPr>
+        <w:rFonts w:ascii="Symbol" w:hAnsi="Symbol" w:hint="default"/>
+      </w:rPr>
+    </w:lvl>
+    <w:lvl w:ilvl="1" w:tplc="04090003">
+      <w:start w:val="1"/>
+      <w:numFmt w:val="bullet"/>
+      <w:lvlText w:val="o"/>
+      <w:lvlJc w:val="left"/>
+      <w:pPr>
+        <w:ind w:left="1440" w:hanging="360"/>
+      </w:pPr>
+      <w:rPr>
+        <w:rFonts w:ascii="Courier New" w:hAnsi="Courier New" w:cs="Courier New" w:hint="default"/>
+      </w:rPr>
+    </w:lvl>
+    <w:lvl w:ilvl="2" w:tplc="04090005">
+      <w:start w:val="1"/>
+      <w:numFmt w:val="bullet"/>
+      <w:lvlText w:val=""/>
+      <w:lvlJc w:val="left"/>
+      <w:pPr>
+        <w:ind w:left="2160" w:hanging="360"/>
+      </w:pPr>
+      <w:rPr>
+        <w:rFonts w:ascii="Wingdings" w:hAnsi="Wingdings" w:hint="default"/>
+      </w:rPr>
+    </w:lvl>
+    <w:lvl w:ilvl="3" w:tplc="04090001" w:tentative="1">
+      <w:start w:val="1"/>
+      <w:numFmt w:val="bullet"/>
+      <w:lvlText w:val=""/>
+      <w:lvlJc w:val="left"/>
+      <w:pPr>
+        <w:ind w:left="2880" w:hanging="360"/>
+      </w:pPr>
+      <w:rPr>
+        <w:rFonts w:ascii="Symbol" w:hAnsi="Symbol" w:hint="default"/>
+      </w:rPr>
+    </w:lvl>
+    <w:lvl w:ilvl="4" w:tplc="04090003" w:tentative="1">
+      <w:start w:val="1"/>
+      <w:numFmt w:val="bullet"/>
+      <w:lvlText w:val="o"/>
+      <w:lvlJc w:val="left"/>
+      <w:pPr>
+        <w:ind w:left="3600" w:hanging="360"/>
+      </w:pPr>
+      <w:rPr>
+        <w:rFonts w:ascii="Courier New" w:hAnsi="Courier New" w:cs="Courier New" w:hint="default"/>
+      </w:rPr>
+    </w:lvl>
+    <w:lvl w:ilvl="5" w:tplc="04090005" w:tentative="1">
+      <w:start w:val="1"/>
+      <w:numFmt w:val="bullet"/>
+      <w:lvlText w:val=""/>
+      <w:lvlJc w:val="left"/>
+      <w:pPr>
+        <w:ind w:left="4320" w:hanging="360"/>
+      </w:pPr>
+      <w:rPr>
+        <w:rFonts w:ascii="Wingdings" w:hAnsi="Wingdings" w:hint="default"/>
+      </w:rPr>
+    </w:lvl>
+    <w:lvl w:ilvl="6" w:tplc="04090001" w:tentative="1">
+      <w:start w:val="1"/>
+      <w:numFmt w:val="bullet"/>
+      <w:lvlText w:val=""/>
+      <w:lvlJc w:val="left"/>
+      <w:pPr>
+        <w:ind w:left="5040" w:hanging="360"/>
+      </w:pPr>
+      <w:rPr>
+        <w:rFonts w:ascii="Symbol" w:hAnsi="Symbol" w:hint="default"/>
+      </w:rPr>
+    </w:lvl>
+    <w:lvl w:ilvl="7" w:tplc="04090003" w:tentative="1">
+      <w:start w:val="1"/>
+      <w:numFmt w:val="bullet"/>
+      <w:lvlText w:val="o"/>
+      <w:lvlJc w:val="left"/>
+      <w:pPr>
+        <w:ind w:left="5760" w:hanging="360"/>
+      </w:pPr>
+      <w:rPr>
+        <w:rFonts w:ascii="Courier New" w:hAnsi="Courier New" w:cs="Courier New" w:hint="default"/>
+      </w:rPr>
+    </w:lvl>
+    <w:lvl w:ilvl="8" w:tplc="04090005" w:tentative="1">
+      <w:start w:val="1"/>
+      <w:numFmt w:val="bullet"/>
+      <w:lvlText w:val=""/>
+      <w:lvlJc w:val="left"/>
+      <w:pPr>
+        <w:ind w:left="6480" w:hanging="360"/>
+      </w:pPr>
+      <w:rPr>
+        <w:rFonts w:ascii="Wingdings" w:hAnsi="Wingdings" w:hint="default"/>
+      </w:rPr>
+    </w:lvl>
+  </w:abstractNum>
+  <w:abstractNum w:abstractNumId="1" w15:restartNumberingAfterBreak="0">
     <w:nsid w:val="0BBA0CB3"/>
     <w:multiLevelType w:val="hybridMultilevel"/>
     <w:tmpl w:val="C7D0F4BE"/>
@@ -4370,7 +4645,7 @@
       </w:pPr>
     </w:lvl>
   </w:abstractNum>
-  <w:abstractNum w:abstractNumId="1" w15:restartNumberingAfterBreak="0">
+  <w:abstractNum w:abstractNumId="2" w15:restartNumberingAfterBreak="0">
     <w:nsid w:val="140F3388"/>
     <w:multiLevelType w:val="multilevel"/>
     <w:tmpl w:val="0409001F"/>
@@ -4456,7 +4731,7 @@
       </w:pPr>
     </w:lvl>
   </w:abstractNum>
-  <w:abstractNum w:abstractNumId="2" w15:restartNumberingAfterBreak="0">
+  <w:abstractNum w:abstractNumId="3" w15:restartNumberingAfterBreak="0">
     <w:nsid w:val="269B5079"/>
     <w:multiLevelType w:val="hybridMultilevel"/>
     <w:tmpl w:val="B5B682F8"/>
@@ -4569,7 +4844,7 @@
       </w:rPr>
     </w:lvl>
   </w:abstractNum>
-  <w:abstractNum w:abstractNumId="3" w15:restartNumberingAfterBreak="0">
+  <w:abstractNum w:abstractNumId="4" w15:restartNumberingAfterBreak="0">
     <w:nsid w:val="2A7E5E48"/>
     <w:multiLevelType w:val="hybridMultilevel"/>
     <w:tmpl w:val="8E5038E8"/>
@@ -4682,7 +4957,7 @@
       </w:rPr>
     </w:lvl>
   </w:abstractNum>
-  <w:abstractNum w:abstractNumId="4" w15:restartNumberingAfterBreak="0">
+  <w:abstractNum w:abstractNumId="5" w15:restartNumberingAfterBreak="0">
     <w:nsid w:val="2FA91F2F"/>
     <w:multiLevelType w:val="hybridMultilevel"/>
     <w:tmpl w:val="F9CA6F02"/>
@@ -4795,7 +5070,7 @@
       </w:rPr>
     </w:lvl>
   </w:abstractNum>
-  <w:abstractNum w:abstractNumId="5" w15:restartNumberingAfterBreak="0">
+  <w:abstractNum w:abstractNumId="6" w15:restartNumberingAfterBreak="0">
     <w:nsid w:val="37516299"/>
     <w:multiLevelType w:val="multilevel"/>
     <w:tmpl w:val="0409001F"/>
@@ -4881,7 +5156,7 @@
       </w:pPr>
     </w:lvl>
   </w:abstractNum>
-  <w:abstractNum w:abstractNumId="6" w15:restartNumberingAfterBreak="0">
+  <w:abstractNum w:abstractNumId="7" w15:restartNumberingAfterBreak="0">
     <w:nsid w:val="3C777188"/>
     <w:multiLevelType w:val="hybridMultilevel"/>
     <w:tmpl w:val="6870209A"/>
@@ -4994,7 +5269,7 @@
       </w:rPr>
     </w:lvl>
   </w:abstractNum>
-  <w:abstractNum w:abstractNumId="7" w15:restartNumberingAfterBreak="0">
+  <w:abstractNum w:abstractNumId="8" w15:restartNumberingAfterBreak="0">
     <w:nsid w:val="428C2DF0"/>
     <w:multiLevelType w:val="hybridMultilevel"/>
     <w:tmpl w:val="37D2C218"/>
@@ -5107,7 +5382,7 @@
       </w:rPr>
     </w:lvl>
   </w:abstractNum>
-  <w:abstractNum w:abstractNumId="8" w15:restartNumberingAfterBreak="0">
+  <w:abstractNum w:abstractNumId="9" w15:restartNumberingAfterBreak="0">
     <w:nsid w:val="538B43A9"/>
     <w:multiLevelType w:val="hybridMultilevel"/>
     <w:tmpl w:val="D366964C"/>
@@ -5193,7 +5468,7 @@
       </w:pPr>
     </w:lvl>
   </w:abstractNum>
-  <w:abstractNum w:abstractNumId="9" w15:restartNumberingAfterBreak="0">
+  <w:abstractNum w:abstractNumId="10" w15:restartNumberingAfterBreak="0">
     <w:nsid w:val="549C3C63"/>
     <w:multiLevelType w:val="hybridMultilevel"/>
     <w:tmpl w:val="079EA76E"/>
@@ -5306,7 +5581,7 @@
       </w:rPr>
     </w:lvl>
   </w:abstractNum>
-  <w:abstractNum w:abstractNumId="10" w15:restartNumberingAfterBreak="0">
+  <w:abstractNum w:abstractNumId="11" w15:restartNumberingAfterBreak="0">
     <w:nsid w:val="5DEF769B"/>
     <w:multiLevelType w:val="hybridMultilevel"/>
     <w:tmpl w:val="DA884122"/>
@@ -5420,37 +5695,40 @@
     </w:lvl>
   </w:abstractNum>
   <w:num w:numId="1" w16cid:durableId="1801529470">
+    <w:abstractNumId w:val="2"/>
+  </w:num>
+  <w:num w:numId="2" w16cid:durableId="472404208">
+    <w:abstractNumId w:val="9"/>
+  </w:num>
+  <w:num w:numId="3" w16cid:durableId="971597695">
+    <w:abstractNumId w:val="6"/>
+  </w:num>
+  <w:num w:numId="4" w16cid:durableId="1142888671">
+    <w:abstractNumId w:val="11"/>
+  </w:num>
+  <w:num w:numId="5" w16cid:durableId="881408889">
+    <w:abstractNumId w:val="8"/>
+  </w:num>
+  <w:num w:numId="6" w16cid:durableId="1748454816">
+    <w:abstractNumId w:val="3"/>
+  </w:num>
+  <w:num w:numId="7" w16cid:durableId="456458253">
+    <w:abstractNumId w:val="5"/>
+  </w:num>
+  <w:num w:numId="8" w16cid:durableId="915482647">
+    <w:abstractNumId w:val="7"/>
+  </w:num>
+  <w:num w:numId="9" w16cid:durableId="726956589">
+    <w:abstractNumId w:val="10"/>
+  </w:num>
+  <w:num w:numId="10" w16cid:durableId="1052733010">
     <w:abstractNumId w:val="1"/>
   </w:num>
-  <w:num w:numId="2" w16cid:durableId="472404208">
-    <w:abstractNumId w:val="8"/>
-  </w:num>
-  <w:num w:numId="3" w16cid:durableId="971597695">
-    <w:abstractNumId w:val="5"/>
-  </w:num>
-  <w:num w:numId="4" w16cid:durableId="1142888671">
-    <w:abstractNumId w:val="10"/>
-  </w:num>
-  <w:num w:numId="5" w16cid:durableId="881408889">
-    <w:abstractNumId w:val="7"/>
-  </w:num>
-  <w:num w:numId="6" w16cid:durableId="1748454816">
-    <w:abstractNumId w:val="2"/>
-  </w:num>
-  <w:num w:numId="7" w16cid:durableId="456458253">
+  <w:num w:numId="11" w16cid:durableId="1836334024">
     <w:abstractNumId w:val="4"/>
   </w:num>
-  <w:num w:numId="8" w16cid:durableId="915482647">
-    <w:abstractNumId w:val="6"/>
-  </w:num>
-  <w:num w:numId="9" w16cid:durableId="726956589">
-    <w:abstractNumId w:val="9"/>
-  </w:num>
-  <w:num w:numId="10" w16cid:durableId="1052733010">
+  <w:num w:numId="12" w16cid:durableId="1835610448">
     <w:abstractNumId w:val="0"/>
-  </w:num>
-  <w:num w:numId="11" w16cid:durableId="1836334024">
-    <w:abstractNumId w:val="3"/>
   </w:num>
 </w:numbering>
 </file>

</xml_diff>